<commit_message>
update docs: add practice-2-diary
</commit_message>
<xml_diff>
--- a/docs/practice-2-diary.docx
+++ b/docs/practice-2-diary.docx
@@ -1,6 +1,6 @@
 
 <file path=word/document.xml><?xml version="1.0" encoding="utf-8"?>
-<w:document xmlns:wpc="http://schemas.microsoft.com/office/word/2010/wordprocessingCanvas" xmlns:cx="http://schemas.microsoft.com/office/drawing/2014/chartex" xmlns:mc="http://schemas.openxmlformats.org/markup-compatibility/2006" xmlns:o="urn:schemas-microsoft-com:office:office" xmlns:r="http://schemas.openxmlformats.org/officeDocument/2006/relationships" xmlns:m="http://schemas.openxmlformats.org/officeDocument/2006/math" xmlns:v="urn:schemas-microsoft-com:vml" xmlns:wp14="http://schemas.microsoft.com/office/word/2010/wordprocessingDrawing" xmlns:wp="http://schemas.openxmlformats.org/drawingml/2006/wordprocessingDrawing" xmlns:w10="urn:schemas-microsoft-com:office:word" xmlns:w="http://schemas.openxmlformats.org/wordprocessingml/2006/main" xmlns:w14="http://schemas.microsoft.com/office/word/2010/wordml" xmlns:w15="http://schemas.microsoft.com/office/word/2012/wordml" xmlns:w16se="http://schemas.microsoft.com/office/word/2015/wordml/symex" xmlns:wpg="http://schemas.microsoft.com/office/word/2010/wordprocessingGroup" xmlns:wpi="http://schemas.microsoft.com/office/word/2010/wordprocessingInk" xmlns:wne="http://schemas.microsoft.com/office/word/2006/wordml" xmlns:wps="http://schemas.microsoft.com/office/word/2010/wordprocessingShape" mc:Ignorable="w14 w15 w16se wp14">
+<w:document xmlns:wpc="http://schemas.microsoft.com/office/word/2010/wordprocessingCanvas" xmlns:cx="http://schemas.microsoft.com/office/drawing/2014/chartex" xmlns:cx1="http://schemas.microsoft.com/office/drawing/2015/9/8/chartex" xmlns:mc="http://schemas.openxmlformats.org/markup-compatibility/2006" xmlns:o="urn:schemas-microsoft-com:office:office" xmlns:r="http://schemas.openxmlformats.org/officeDocument/2006/relationships" xmlns:m="http://schemas.openxmlformats.org/officeDocument/2006/math" xmlns:v="urn:schemas-microsoft-com:vml" xmlns:wp14="http://schemas.microsoft.com/office/word/2010/wordprocessingDrawing" xmlns:wp="http://schemas.openxmlformats.org/drawingml/2006/wordprocessingDrawing" xmlns:w10="urn:schemas-microsoft-com:office:word" xmlns:w="http://schemas.openxmlformats.org/wordprocessingml/2006/main" xmlns:w14="http://schemas.microsoft.com/office/word/2010/wordml" xmlns:w15="http://schemas.microsoft.com/office/word/2012/wordml" xmlns:w16se="http://schemas.microsoft.com/office/word/2015/wordml/symex" xmlns:wpg="http://schemas.microsoft.com/office/word/2010/wordprocessingGroup" xmlns:wpi="http://schemas.microsoft.com/office/word/2010/wordprocessingInk" xmlns:wne="http://schemas.microsoft.com/office/word/2006/wordml" xmlns:wps="http://schemas.microsoft.com/office/word/2010/wordprocessingShape" mc:Ignorable="w14 w15 w16se wp14">
   <w:body>
     <w:p>
       <w:pPr>
@@ -546,14 +546,7 @@
           <w:sz w:val="22"/>
           <w:szCs w:val="22"/>
         </w:rPr>
-        <w:t>(спеціалізація “Інженерія програмного забезпечення”</w:t>
-      </w:r>
-      <w:r>
-        <w:rPr>
-          <w:sz w:val="22"/>
-          <w:szCs w:val="22"/>
-        </w:rPr>
-        <w:t>)</w:t>
+        <w:t>(спеціалізація “Інженерія програмного забезпечення”)</w:t>
       </w:r>
     </w:p>
     <w:p>
@@ -691,14 +684,7 @@
           <w:sz w:val="20"/>
           <w:szCs w:val="20"/>
         </w:rPr>
-        <w:t>прибув на підприємство, організацію, установу : _________</w:t>
-      </w:r>
-      <w:r>
-        <w:rPr>
-          <w:sz w:val="20"/>
-          <w:szCs w:val="20"/>
-        </w:rPr>
-        <w:t>____________________________________________________</w:t>
+        <w:t>прибув на підприємство, організацію, установу : _____________________________________________________________</w:t>
       </w:r>
     </w:p>
     <w:p>
@@ -826,14 +812,7 @@
           <w:sz w:val="16"/>
           <w:szCs w:val="16"/>
         </w:rPr>
-        <w:t xml:space="preserve">    (підпис)                   (посада, прізвище та ініціал</w:t>
-      </w:r>
-      <w:r>
-        <w:rPr>
-          <w:sz w:val="16"/>
-          <w:szCs w:val="16"/>
-        </w:rPr>
-        <w:t>и відповідальної особи)</w:t>
+        <w:t xml:space="preserve">    (підпис)                   (посада, прізвище та ініціали відповідальної особи)</w:t>
       </w:r>
     </w:p>
     <w:p>
@@ -2574,14 +2553,7 @@
                 <w:sz w:val="16"/>
                 <w:szCs w:val="16"/>
               </w:rPr>
-              <w:t>Дослідження технологій розробки</w:t>
-            </w:r>
-            <w:r>
-              <w:rPr>
-                <w:sz w:val="16"/>
-                <w:szCs w:val="16"/>
-              </w:rPr>
-              <w:t xml:space="preserve"> додатку</w:t>
+              <w:t>Дослідження технологій розробки додатку</w:t>
             </w:r>
           </w:p>
         </w:tc>
@@ -2782,6 +2754,207 @@
                 <w:sz w:val="16"/>
                 <w:szCs w:val="16"/>
               </w:rPr>
+              <w:t>Визначення технологій розробки</w:t>
+            </w:r>
+          </w:p>
+        </w:tc>
+        <w:tc>
+          <w:tcPr>
+            <w:tcW w:w="603" w:type="dxa"/>
+            <w:tcBorders>
+              <w:top w:val="single" w:sz="4" w:space="0" w:color="000000"/>
+              <w:left w:val="single" w:sz="4" w:space="0" w:color="000000"/>
+              <w:bottom w:val="single" w:sz="4" w:space="0" w:color="000000"/>
+              <w:right w:val="single" w:sz="4" w:space="0" w:color="000000"/>
+            </w:tcBorders>
+            <w:shd w:val="clear" w:color="auto" w:fill="auto"/>
+            <w:vAlign w:val="center"/>
+          </w:tcPr>
+          <w:p>
+            <w:pPr>
+              <w:jc w:val="center"/>
+              <w:rPr>
+                <w:sz w:val="16"/>
+                <w:szCs w:val="16"/>
+              </w:rPr>
+            </w:pPr>
+          </w:p>
+        </w:tc>
+        <w:tc>
+          <w:tcPr>
+            <w:tcW w:w="603" w:type="dxa"/>
+            <w:tcBorders>
+              <w:top w:val="single" w:sz="4" w:space="0" w:color="000000"/>
+              <w:left w:val="single" w:sz="4" w:space="0" w:color="000000"/>
+              <w:bottom w:val="single" w:sz="4" w:space="0" w:color="000000"/>
+              <w:right w:val="single" w:sz="4" w:space="0" w:color="000000"/>
+            </w:tcBorders>
+            <w:shd w:val="clear" w:color="auto" w:fill="auto"/>
+            <w:vAlign w:val="center"/>
+          </w:tcPr>
+          <w:p>
+            <w:pPr>
+              <w:jc w:val="center"/>
+              <w:rPr>
+                <w:sz w:val="16"/>
+                <w:szCs w:val="16"/>
+              </w:rPr>
+            </w:pPr>
+            <w:r>
+              <w:rPr>
+                <w:sz w:val="16"/>
+                <w:szCs w:val="16"/>
+              </w:rPr>
+              <w:t>+</w:t>
+            </w:r>
+          </w:p>
+        </w:tc>
+        <w:tc>
+          <w:tcPr>
+            <w:tcW w:w="512" w:type="dxa"/>
+            <w:tcBorders>
+              <w:top w:val="single" w:sz="4" w:space="0" w:color="000000"/>
+              <w:left w:val="single" w:sz="4" w:space="0" w:color="000000"/>
+              <w:bottom w:val="single" w:sz="4" w:space="0" w:color="000000"/>
+              <w:right w:val="single" w:sz="4" w:space="0" w:color="000000"/>
+            </w:tcBorders>
+            <w:shd w:val="clear" w:color="auto" w:fill="auto"/>
+            <w:vAlign w:val="center"/>
+          </w:tcPr>
+          <w:p>
+            <w:pPr>
+              <w:jc w:val="center"/>
+              <w:rPr>
+                <w:sz w:val="16"/>
+                <w:szCs w:val="16"/>
+              </w:rPr>
+            </w:pPr>
+          </w:p>
+        </w:tc>
+        <w:tc>
+          <w:tcPr>
+            <w:tcW w:w="512" w:type="dxa"/>
+            <w:tcBorders>
+              <w:top w:val="single" w:sz="4" w:space="0" w:color="000000"/>
+              <w:left w:val="single" w:sz="4" w:space="0" w:color="000000"/>
+              <w:bottom w:val="single" w:sz="4" w:space="0" w:color="000000"/>
+              <w:right w:val="single" w:sz="4" w:space="0" w:color="000000"/>
+            </w:tcBorders>
+            <w:shd w:val="clear" w:color="auto" w:fill="auto"/>
+            <w:vAlign w:val="center"/>
+          </w:tcPr>
+          <w:p>
+            <w:pPr>
+              <w:jc w:val="center"/>
+              <w:rPr>
+                <w:sz w:val="16"/>
+                <w:szCs w:val="16"/>
+              </w:rPr>
+            </w:pPr>
+          </w:p>
+        </w:tc>
+        <w:tc>
+          <w:tcPr>
+            <w:tcW w:w="506" w:type="dxa"/>
+            <w:tcBorders>
+              <w:top w:val="single" w:sz="4" w:space="0" w:color="000000"/>
+              <w:left w:val="single" w:sz="4" w:space="0" w:color="000000"/>
+              <w:bottom w:val="single" w:sz="4" w:space="0" w:color="000000"/>
+              <w:right w:val="single" w:sz="4" w:space="0" w:color="000000"/>
+            </w:tcBorders>
+            <w:shd w:val="clear" w:color="auto" w:fill="auto"/>
+            <w:vAlign w:val="center"/>
+          </w:tcPr>
+          <w:p>
+            <w:pPr>
+              <w:jc w:val="center"/>
+              <w:rPr>
+                <w:sz w:val="16"/>
+                <w:szCs w:val="16"/>
+              </w:rPr>
+            </w:pPr>
+          </w:p>
+        </w:tc>
+        <w:tc>
+          <w:tcPr>
+            <w:tcW w:w="998" w:type="dxa"/>
+            <w:tcBorders>
+              <w:top w:val="single" w:sz="4" w:space="0" w:color="000000"/>
+              <w:left w:val="single" w:sz="4" w:space="0" w:color="000000"/>
+              <w:bottom w:val="single" w:sz="4" w:space="0" w:color="000000"/>
+              <w:right w:val="single" w:sz="4" w:space="0" w:color="000000"/>
+            </w:tcBorders>
+            <w:shd w:val="clear" w:color="auto" w:fill="auto"/>
+            <w:vAlign w:val="center"/>
+          </w:tcPr>
+          <w:p>
+            <w:pPr>
+              <w:jc w:val="center"/>
+              <w:rPr>
+                <w:sz w:val="16"/>
+                <w:szCs w:val="16"/>
+              </w:rPr>
+            </w:pPr>
+          </w:p>
+        </w:tc>
+      </w:tr>
+      <w:tr>
+        <w:trPr>
+          <w:jc w:val="center"/>
+        </w:trPr>
+        <w:tc>
+          <w:tcPr>
+            <w:tcW w:w="528" w:type="dxa"/>
+            <w:tcBorders>
+              <w:top w:val="single" w:sz="4" w:space="0" w:color="000000"/>
+              <w:left w:val="single" w:sz="4" w:space="0" w:color="000000"/>
+              <w:bottom w:val="single" w:sz="4" w:space="0" w:color="000000"/>
+              <w:right w:val="single" w:sz="4" w:space="0" w:color="000000"/>
+            </w:tcBorders>
+            <w:shd w:val="clear" w:color="auto" w:fill="auto"/>
+            <w:vAlign w:val="center"/>
+          </w:tcPr>
+          <w:p>
+            <w:pPr>
+              <w:jc w:val="center"/>
+              <w:rPr>
+                <w:sz w:val="16"/>
+                <w:szCs w:val="16"/>
+              </w:rPr>
+            </w:pPr>
+            <w:r>
+              <w:rPr>
+                <w:sz w:val="16"/>
+                <w:szCs w:val="16"/>
+              </w:rPr>
+              <w:t>7</w:t>
+            </w:r>
+          </w:p>
+        </w:tc>
+        <w:tc>
+          <w:tcPr>
+            <w:tcW w:w="2134" w:type="dxa"/>
+            <w:tcBorders>
+              <w:top w:val="single" w:sz="4" w:space="0" w:color="000000"/>
+              <w:left w:val="single" w:sz="4" w:space="0" w:color="000000"/>
+              <w:bottom w:val="single" w:sz="4" w:space="0" w:color="000000"/>
+              <w:right w:val="single" w:sz="4" w:space="0" w:color="000000"/>
+            </w:tcBorders>
+            <w:shd w:val="clear" w:color="auto" w:fill="auto"/>
+            <w:vAlign w:val="center"/>
+          </w:tcPr>
+          <w:p>
+            <w:pPr>
+              <w:rPr>
+                <w:sz w:val="16"/>
+                <w:szCs w:val="16"/>
+              </w:rPr>
+            </w:pPr>
+            <w:r>
+              <w:rPr>
+                <w:sz w:val="16"/>
+                <w:szCs w:val="16"/>
+              </w:rPr>
               <w:t>Визначення вимог до апаратного забезпечення</w:t>
             </w:r>
           </w:p>
@@ -2828,10 +3001,34 @@
                 <w:szCs w:val="16"/>
               </w:rPr>
             </w:pPr>
-            <w:r>
-              <w:rPr>
-                <w:sz w:val="16"/>
-                <w:szCs w:val="16"/>
+          </w:p>
+        </w:tc>
+        <w:tc>
+          <w:tcPr>
+            <w:tcW w:w="512" w:type="dxa"/>
+            <w:tcBorders>
+              <w:top w:val="single" w:sz="4" w:space="0" w:color="000000"/>
+              <w:left w:val="single" w:sz="4" w:space="0" w:color="000000"/>
+              <w:bottom w:val="single" w:sz="4" w:space="0" w:color="000000"/>
+              <w:right w:val="single" w:sz="4" w:space="0" w:color="000000"/>
+            </w:tcBorders>
+            <w:shd w:val="clear" w:color="auto" w:fill="auto"/>
+            <w:vAlign w:val="center"/>
+          </w:tcPr>
+          <w:p>
+            <w:pPr>
+              <w:jc w:val="center"/>
+              <w:rPr>
+                <w:sz w:val="16"/>
+                <w:szCs w:val="16"/>
+                <w:lang w:val="en-US"/>
+              </w:rPr>
+            </w:pPr>
+            <w:r>
+              <w:rPr>
+                <w:sz w:val="16"/>
+                <w:szCs w:val="16"/>
+                <w:lang w:val="en-US"/>
               </w:rPr>
               <w:t>+</w:t>
             </w:r>
@@ -2861,6 +3058,156 @@
         </w:tc>
         <w:tc>
           <w:tcPr>
+            <w:tcW w:w="506" w:type="dxa"/>
+            <w:tcBorders>
+              <w:top w:val="single" w:sz="4" w:space="0" w:color="000000"/>
+              <w:left w:val="single" w:sz="4" w:space="0" w:color="000000"/>
+              <w:bottom w:val="single" w:sz="4" w:space="0" w:color="000000"/>
+              <w:right w:val="single" w:sz="4" w:space="0" w:color="000000"/>
+            </w:tcBorders>
+            <w:shd w:val="clear" w:color="auto" w:fill="auto"/>
+            <w:vAlign w:val="center"/>
+          </w:tcPr>
+          <w:p>
+            <w:pPr>
+              <w:jc w:val="center"/>
+              <w:rPr>
+                <w:sz w:val="16"/>
+                <w:szCs w:val="16"/>
+              </w:rPr>
+            </w:pPr>
+          </w:p>
+        </w:tc>
+        <w:tc>
+          <w:tcPr>
+            <w:tcW w:w="998" w:type="dxa"/>
+            <w:tcBorders>
+              <w:top w:val="single" w:sz="4" w:space="0" w:color="000000"/>
+              <w:left w:val="single" w:sz="4" w:space="0" w:color="000000"/>
+              <w:bottom w:val="single" w:sz="4" w:space="0" w:color="000000"/>
+              <w:right w:val="single" w:sz="4" w:space="0" w:color="000000"/>
+            </w:tcBorders>
+            <w:shd w:val="clear" w:color="auto" w:fill="auto"/>
+            <w:vAlign w:val="center"/>
+          </w:tcPr>
+          <w:p>
+            <w:pPr>
+              <w:jc w:val="center"/>
+              <w:rPr>
+                <w:sz w:val="16"/>
+                <w:szCs w:val="16"/>
+              </w:rPr>
+            </w:pPr>
+          </w:p>
+        </w:tc>
+      </w:tr>
+      <w:tr>
+        <w:trPr>
+          <w:jc w:val="center"/>
+        </w:trPr>
+        <w:tc>
+          <w:tcPr>
+            <w:tcW w:w="528" w:type="dxa"/>
+            <w:tcBorders>
+              <w:top w:val="single" w:sz="4" w:space="0" w:color="000000"/>
+              <w:left w:val="single" w:sz="4" w:space="0" w:color="000000"/>
+              <w:bottom w:val="single" w:sz="4" w:space="0" w:color="000000"/>
+              <w:right w:val="single" w:sz="4" w:space="0" w:color="000000"/>
+            </w:tcBorders>
+            <w:shd w:val="clear" w:color="auto" w:fill="auto"/>
+            <w:vAlign w:val="center"/>
+          </w:tcPr>
+          <w:p>
+            <w:pPr>
+              <w:jc w:val="center"/>
+              <w:rPr>
+                <w:sz w:val="16"/>
+                <w:szCs w:val="16"/>
+              </w:rPr>
+            </w:pPr>
+            <w:r>
+              <w:rPr>
+                <w:sz w:val="16"/>
+                <w:szCs w:val="16"/>
+              </w:rPr>
+              <w:t>8</w:t>
+            </w:r>
+          </w:p>
+        </w:tc>
+        <w:tc>
+          <w:tcPr>
+            <w:tcW w:w="2134" w:type="dxa"/>
+            <w:tcBorders>
+              <w:top w:val="single" w:sz="4" w:space="0" w:color="000000"/>
+              <w:left w:val="single" w:sz="4" w:space="0" w:color="000000"/>
+              <w:bottom w:val="single" w:sz="4" w:space="0" w:color="000000"/>
+              <w:right w:val="single" w:sz="4" w:space="0" w:color="000000"/>
+            </w:tcBorders>
+            <w:shd w:val="clear" w:color="auto" w:fill="auto"/>
+            <w:vAlign w:val="center"/>
+          </w:tcPr>
+          <w:p>
+            <w:pPr>
+              <w:rPr>
+                <w:sz w:val="16"/>
+                <w:szCs w:val="16"/>
+              </w:rPr>
+            </w:pPr>
+            <w:r>
+              <w:rPr>
+                <w:sz w:val="16"/>
+                <w:szCs w:val="16"/>
+              </w:rPr>
+              <w:t>Створення клієнтського додатку та конфігурація</w:t>
+            </w:r>
+          </w:p>
+        </w:tc>
+        <w:tc>
+          <w:tcPr>
+            <w:tcW w:w="603" w:type="dxa"/>
+            <w:tcBorders>
+              <w:top w:val="single" w:sz="4" w:space="0" w:color="000000"/>
+              <w:left w:val="single" w:sz="4" w:space="0" w:color="000000"/>
+              <w:bottom w:val="single" w:sz="4" w:space="0" w:color="000000"/>
+              <w:right w:val="single" w:sz="4" w:space="0" w:color="000000"/>
+            </w:tcBorders>
+            <w:shd w:val="clear" w:color="auto" w:fill="auto"/>
+            <w:vAlign w:val="center"/>
+          </w:tcPr>
+          <w:p>
+            <w:pPr>
+              <w:jc w:val="center"/>
+              <w:rPr>
+                <w:sz w:val="16"/>
+                <w:szCs w:val="16"/>
+              </w:rPr>
+            </w:pPr>
+          </w:p>
+        </w:tc>
+        <w:tc>
+          <w:tcPr>
+            <w:tcW w:w="603" w:type="dxa"/>
+            <w:tcBorders>
+              <w:top w:val="single" w:sz="4" w:space="0" w:color="000000"/>
+              <w:left w:val="single" w:sz="4" w:space="0" w:color="000000"/>
+              <w:bottom w:val="single" w:sz="4" w:space="0" w:color="000000"/>
+              <w:right w:val="single" w:sz="4" w:space="0" w:color="000000"/>
+            </w:tcBorders>
+            <w:shd w:val="clear" w:color="auto" w:fill="auto"/>
+            <w:vAlign w:val="center"/>
+          </w:tcPr>
+          <w:p>
+            <w:pPr>
+              <w:jc w:val="center"/>
+              <w:rPr>
+                <w:sz w:val="16"/>
+                <w:szCs w:val="16"/>
+              </w:rPr>
+            </w:pPr>
+          </w:p>
+        </w:tc>
+        <w:tc>
+          <w:tcPr>
             <w:tcW w:w="512" w:type="dxa"/>
             <w:tcBorders>
               <w:top w:val="single" w:sz="4" w:space="0" w:color="000000"/>
@@ -2877,6 +3224,37 @@
               <w:rPr>
                 <w:sz w:val="16"/>
                 <w:szCs w:val="16"/>
+                <w:lang w:val="en-US"/>
+              </w:rPr>
+            </w:pPr>
+            <w:r>
+              <w:rPr>
+                <w:sz w:val="16"/>
+                <w:szCs w:val="16"/>
+                <w:lang w:val="en-US"/>
+              </w:rPr>
+              <w:t>+</w:t>
+            </w:r>
+          </w:p>
+        </w:tc>
+        <w:tc>
+          <w:tcPr>
+            <w:tcW w:w="512" w:type="dxa"/>
+            <w:tcBorders>
+              <w:top w:val="single" w:sz="4" w:space="0" w:color="000000"/>
+              <w:left w:val="single" w:sz="4" w:space="0" w:color="000000"/>
+              <w:bottom w:val="single" w:sz="4" w:space="0" w:color="000000"/>
+              <w:right w:val="single" w:sz="4" w:space="0" w:color="000000"/>
+            </w:tcBorders>
+            <w:shd w:val="clear" w:color="auto" w:fill="auto"/>
+            <w:vAlign w:val="center"/>
+          </w:tcPr>
+          <w:p>
+            <w:pPr>
+              <w:jc w:val="center"/>
+              <w:rPr>
+                <w:sz w:val="16"/>
+                <w:szCs w:val="16"/>
               </w:rPr>
             </w:pPr>
           </w:p>
@@ -2955,7 +3333,7 @@
                 <w:sz w:val="16"/>
                 <w:szCs w:val="16"/>
               </w:rPr>
-              <w:t>7</w:t>
+              <w:t>9</w:t>
             </w:r>
           </w:p>
         </w:tc>
@@ -2983,14 +3361,7 @@
                 <w:sz w:val="16"/>
                 <w:szCs w:val="16"/>
               </w:rPr>
-              <w:t>Визначення технологій</w:t>
-            </w:r>
-            <w:r>
-              <w:rPr>
-                <w:sz w:val="16"/>
-                <w:szCs w:val="16"/>
-              </w:rPr>
-              <w:t xml:space="preserve"> розробки</w:t>
+              <w:t>Написання алгоритму опрацювання кольорів зображення</w:t>
             </w:r>
           </w:p>
         </w:tc>
@@ -3036,6 +3407,28 @@
                 <w:szCs w:val="16"/>
               </w:rPr>
             </w:pPr>
+          </w:p>
+        </w:tc>
+        <w:tc>
+          <w:tcPr>
+            <w:tcW w:w="512" w:type="dxa"/>
+            <w:tcBorders>
+              <w:top w:val="single" w:sz="4" w:space="0" w:color="000000"/>
+              <w:left w:val="single" w:sz="4" w:space="0" w:color="000000"/>
+              <w:bottom w:val="single" w:sz="4" w:space="0" w:color="000000"/>
+              <w:right w:val="single" w:sz="4" w:space="0" w:color="000000"/>
+            </w:tcBorders>
+            <w:shd w:val="clear" w:color="auto" w:fill="auto"/>
+            <w:vAlign w:val="center"/>
+          </w:tcPr>
+          <w:p>
+            <w:pPr>
+              <w:jc w:val="center"/>
+              <w:rPr>
+                <w:sz w:val="16"/>
+                <w:szCs w:val="16"/>
+              </w:rPr>
+            </w:pPr>
             <w:r>
               <w:rPr>
                 <w:sz w:val="16"/>
@@ -3069,6 +3462,170 @@
         </w:tc>
         <w:tc>
           <w:tcPr>
+            <w:tcW w:w="506" w:type="dxa"/>
+            <w:tcBorders>
+              <w:top w:val="single" w:sz="4" w:space="0" w:color="000000"/>
+              <w:left w:val="single" w:sz="4" w:space="0" w:color="000000"/>
+              <w:bottom w:val="single" w:sz="4" w:space="0" w:color="000000"/>
+              <w:right w:val="single" w:sz="4" w:space="0" w:color="000000"/>
+            </w:tcBorders>
+            <w:shd w:val="clear" w:color="auto" w:fill="auto"/>
+            <w:vAlign w:val="center"/>
+          </w:tcPr>
+          <w:p>
+            <w:pPr>
+              <w:jc w:val="center"/>
+              <w:rPr>
+                <w:sz w:val="16"/>
+                <w:szCs w:val="16"/>
+              </w:rPr>
+            </w:pPr>
+          </w:p>
+        </w:tc>
+        <w:tc>
+          <w:tcPr>
+            <w:tcW w:w="998" w:type="dxa"/>
+            <w:tcBorders>
+              <w:top w:val="single" w:sz="4" w:space="0" w:color="000000"/>
+              <w:left w:val="single" w:sz="4" w:space="0" w:color="000000"/>
+              <w:bottom w:val="single" w:sz="4" w:space="0" w:color="000000"/>
+              <w:right w:val="single" w:sz="4" w:space="0" w:color="000000"/>
+            </w:tcBorders>
+            <w:shd w:val="clear" w:color="auto" w:fill="auto"/>
+            <w:vAlign w:val="center"/>
+          </w:tcPr>
+          <w:p>
+            <w:pPr>
+              <w:jc w:val="center"/>
+              <w:rPr>
+                <w:sz w:val="16"/>
+                <w:szCs w:val="16"/>
+              </w:rPr>
+            </w:pPr>
+          </w:p>
+        </w:tc>
+      </w:tr>
+      <w:tr>
+        <w:trPr>
+          <w:jc w:val="center"/>
+        </w:trPr>
+        <w:tc>
+          <w:tcPr>
+            <w:tcW w:w="528" w:type="dxa"/>
+            <w:tcBorders>
+              <w:top w:val="single" w:sz="4" w:space="0" w:color="000000"/>
+              <w:left w:val="single" w:sz="4" w:space="0" w:color="000000"/>
+              <w:bottom w:val="single" w:sz="4" w:space="0" w:color="000000"/>
+              <w:right w:val="single" w:sz="4" w:space="0" w:color="000000"/>
+            </w:tcBorders>
+            <w:shd w:val="clear" w:color="auto" w:fill="auto"/>
+            <w:vAlign w:val="center"/>
+          </w:tcPr>
+          <w:p>
+            <w:pPr>
+              <w:jc w:val="center"/>
+              <w:rPr>
+                <w:sz w:val="16"/>
+                <w:szCs w:val="16"/>
+              </w:rPr>
+            </w:pPr>
+            <w:r>
+              <w:rPr>
+                <w:sz w:val="16"/>
+                <w:szCs w:val="16"/>
+              </w:rPr>
+              <w:t>10</w:t>
+            </w:r>
+          </w:p>
+        </w:tc>
+        <w:tc>
+          <w:tcPr>
+            <w:tcW w:w="2134" w:type="dxa"/>
+            <w:tcBorders>
+              <w:top w:val="single" w:sz="4" w:space="0" w:color="000000"/>
+              <w:left w:val="single" w:sz="4" w:space="0" w:color="000000"/>
+              <w:bottom w:val="single" w:sz="4" w:space="0" w:color="000000"/>
+              <w:right w:val="single" w:sz="4" w:space="0" w:color="000000"/>
+            </w:tcBorders>
+            <w:shd w:val="clear" w:color="auto" w:fill="auto"/>
+            <w:vAlign w:val="center"/>
+          </w:tcPr>
+          <w:p>
+            <w:pPr>
+              <w:rPr>
+                <w:sz w:val="16"/>
+                <w:szCs w:val="16"/>
+              </w:rPr>
+            </w:pPr>
+            <w:r>
+              <w:rPr>
+                <w:sz w:val="16"/>
+                <w:szCs w:val="16"/>
+              </w:rPr>
+              <w:t>Р</w:t>
+            </w:r>
+            <w:r>
+              <w:rPr>
+                <w:sz w:val="16"/>
+                <w:szCs w:val="16"/>
+              </w:rPr>
+              <w:t>озробка кліє</w:t>
+            </w:r>
+            <w:r>
+              <w:rPr>
+                <w:sz w:val="16"/>
+                <w:szCs w:val="16"/>
+              </w:rPr>
+              <w:t>нтського додатку</w:t>
+            </w:r>
+          </w:p>
+        </w:tc>
+        <w:tc>
+          <w:tcPr>
+            <w:tcW w:w="603" w:type="dxa"/>
+            <w:tcBorders>
+              <w:top w:val="single" w:sz="4" w:space="0" w:color="000000"/>
+              <w:left w:val="single" w:sz="4" w:space="0" w:color="000000"/>
+              <w:bottom w:val="single" w:sz="4" w:space="0" w:color="000000"/>
+              <w:right w:val="single" w:sz="4" w:space="0" w:color="000000"/>
+            </w:tcBorders>
+            <w:shd w:val="clear" w:color="auto" w:fill="auto"/>
+            <w:vAlign w:val="center"/>
+          </w:tcPr>
+          <w:p>
+            <w:pPr>
+              <w:jc w:val="center"/>
+              <w:rPr>
+                <w:sz w:val="16"/>
+                <w:szCs w:val="16"/>
+              </w:rPr>
+            </w:pPr>
+          </w:p>
+        </w:tc>
+        <w:tc>
+          <w:tcPr>
+            <w:tcW w:w="603" w:type="dxa"/>
+            <w:tcBorders>
+              <w:top w:val="single" w:sz="4" w:space="0" w:color="000000"/>
+              <w:left w:val="single" w:sz="4" w:space="0" w:color="000000"/>
+              <w:bottom w:val="single" w:sz="4" w:space="0" w:color="000000"/>
+              <w:right w:val="single" w:sz="4" w:space="0" w:color="000000"/>
+            </w:tcBorders>
+            <w:shd w:val="clear" w:color="auto" w:fill="auto"/>
+            <w:vAlign w:val="center"/>
+          </w:tcPr>
+          <w:p>
+            <w:pPr>
+              <w:jc w:val="center"/>
+              <w:rPr>
+                <w:sz w:val="16"/>
+                <w:szCs w:val="16"/>
+              </w:rPr>
+            </w:pPr>
+          </w:p>
+        </w:tc>
+        <w:tc>
+          <w:tcPr>
             <w:tcW w:w="512" w:type="dxa"/>
             <w:tcBorders>
               <w:top w:val="single" w:sz="4" w:space="0" w:color="000000"/>
@@ -3091,6 +3648,37 @@
         </w:tc>
         <w:tc>
           <w:tcPr>
+            <w:tcW w:w="512" w:type="dxa"/>
+            <w:tcBorders>
+              <w:top w:val="single" w:sz="4" w:space="0" w:color="000000"/>
+              <w:left w:val="single" w:sz="4" w:space="0" w:color="000000"/>
+              <w:bottom w:val="single" w:sz="4" w:space="0" w:color="000000"/>
+              <w:right w:val="single" w:sz="4" w:space="0" w:color="000000"/>
+            </w:tcBorders>
+            <w:shd w:val="clear" w:color="auto" w:fill="auto"/>
+            <w:vAlign w:val="center"/>
+          </w:tcPr>
+          <w:p>
+            <w:pPr>
+              <w:jc w:val="center"/>
+              <w:rPr>
+                <w:sz w:val="16"/>
+                <w:szCs w:val="16"/>
+                <w:lang w:val="en-US"/>
+              </w:rPr>
+            </w:pPr>
+            <w:r>
+              <w:rPr>
+                <w:sz w:val="16"/>
+                <w:szCs w:val="16"/>
+                <w:lang w:val="en-US"/>
+              </w:rPr>
+              <w:t>+</w:t>
+            </w:r>
+          </w:p>
+        </w:tc>
+        <w:tc>
+          <w:tcPr>
             <w:tcW w:w="506" w:type="dxa"/>
             <w:tcBorders>
               <w:top w:val="single" w:sz="4" w:space="0" w:color="000000"/>
@@ -3163,7 +3751,7 @@
                 <w:sz w:val="16"/>
                 <w:szCs w:val="16"/>
               </w:rPr>
-              <w:t>8</w:t>
+              <w:t>11</w:t>
             </w:r>
           </w:p>
         </w:tc>
@@ -3191,7 +3779,7 @@
                 <w:sz w:val="16"/>
                 <w:szCs w:val="16"/>
               </w:rPr>
-              <w:t>Створення клієнтського додатку та конфігурація</w:t>
+              <w:t>Написання пояснювальної записки</w:t>
             </w:r>
           </w:p>
         </w:tc>
@@ -3237,6 +3825,72 @@
                 <w:szCs w:val="16"/>
               </w:rPr>
             </w:pPr>
+          </w:p>
+        </w:tc>
+        <w:tc>
+          <w:tcPr>
+            <w:tcW w:w="512" w:type="dxa"/>
+            <w:tcBorders>
+              <w:top w:val="single" w:sz="4" w:space="0" w:color="000000"/>
+              <w:left w:val="single" w:sz="4" w:space="0" w:color="000000"/>
+              <w:bottom w:val="single" w:sz="4" w:space="0" w:color="000000"/>
+              <w:right w:val="single" w:sz="4" w:space="0" w:color="000000"/>
+            </w:tcBorders>
+            <w:shd w:val="clear" w:color="auto" w:fill="auto"/>
+            <w:vAlign w:val="center"/>
+          </w:tcPr>
+          <w:p>
+            <w:pPr>
+              <w:jc w:val="center"/>
+              <w:rPr>
+                <w:sz w:val="16"/>
+                <w:szCs w:val="16"/>
+              </w:rPr>
+            </w:pPr>
+          </w:p>
+        </w:tc>
+        <w:tc>
+          <w:tcPr>
+            <w:tcW w:w="512" w:type="dxa"/>
+            <w:tcBorders>
+              <w:top w:val="single" w:sz="4" w:space="0" w:color="000000"/>
+              <w:left w:val="single" w:sz="4" w:space="0" w:color="000000"/>
+              <w:bottom w:val="single" w:sz="4" w:space="0" w:color="000000"/>
+              <w:right w:val="single" w:sz="4" w:space="0" w:color="000000"/>
+            </w:tcBorders>
+            <w:shd w:val="clear" w:color="auto" w:fill="auto"/>
+            <w:vAlign w:val="center"/>
+          </w:tcPr>
+          <w:p>
+            <w:pPr>
+              <w:jc w:val="center"/>
+              <w:rPr>
+                <w:sz w:val="16"/>
+                <w:szCs w:val="16"/>
+              </w:rPr>
+            </w:pPr>
+          </w:p>
+        </w:tc>
+        <w:tc>
+          <w:tcPr>
+            <w:tcW w:w="506" w:type="dxa"/>
+            <w:tcBorders>
+              <w:top w:val="single" w:sz="4" w:space="0" w:color="000000"/>
+              <w:left w:val="single" w:sz="4" w:space="0" w:color="000000"/>
+              <w:bottom w:val="single" w:sz="4" w:space="0" w:color="000000"/>
+              <w:right w:val="single" w:sz="4" w:space="0" w:color="000000"/>
+            </w:tcBorders>
+            <w:shd w:val="clear" w:color="auto" w:fill="auto"/>
+            <w:vAlign w:val="center"/>
+          </w:tcPr>
+          <w:p>
+            <w:pPr>
+              <w:jc w:val="center"/>
+              <w:rPr>
+                <w:sz w:val="16"/>
+                <w:szCs w:val="16"/>
+              </w:rPr>
+            </w:pPr>
             <w:r>
               <w:rPr>
                 <w:sz w:val="16"/>
@@ -3248,6 +3902,135 @@
         </w:tc>
         <w:tc>
           <w:tcPr>
+            <w:tcW w:w="998" w:type="dxa"/>
+            <w:tcBorders>
+              <w:top w:val="single" w:sz="4" w:space="0" w:color="000000"/>
+              <w:left w:val="single" w:sz="4" w:space="0" w:color="000000"/>
+              <w:bottom w:val="single" w:sz="4" w:space="0" w:color="000000"/>
+              <w:right w:val="single" w:sz="4" w:space="0" w:color="000000"/>
+            </w:tcBorders>
+            <w:shd w:val="clear" w:color="auto" w:fill="auto"/>
+            <w:vAlign w:val="center"/>
+          </w:tcPr>
+          <w:p>
+            <w:pPr>
+              <w:jc w:val="center"/>
+              <w:rPr>
+                <w:sz w:val="16"/>
+                <w:szCs w:val="16"/>
+              </w:rPr>
+            </w:pPr>
+          </w:p>
+        </w:tc>
+      </w:tr>
+      <w:tr>
+        <w:trPr>
+          <w:jc w:val="center"/>
+        </w:trPr>
+        <w:tc>
+          <w:tcPr>
+            <w:tcW w:w="528" w:type="dxa"/>
+            <w:tcBorders>
+              <w:top w:val="single" w:sz="4" w:space="0" w:color="000000"/>
+              <w:left w:val="single" w:sz="4" w:space="0" w:color="000000"/>
+              <w:bottom w:val="single" w:sz="4" w:space="0" w:color="000000"/>
+              <w:right w:val="single" w:sz="4" w:space="0" w:color="000000"/>
+            </w:tcBorders>
+            <w:shd w:val="clear" w:color="auto" w:fill="auto"/>
+            <w:vAlign w:val="center"/>
+          </w:tcPr>
+          <w:p>
+            <w:pPr>
+              <w:jc w:val="center"/>
+              <w:rPr>
+                <w:sz w:val="16"/>
+                <w:szCs w:val="16"/>
+                <w:lang w:val="en-US"/>
+              </w:rPr>
+            </w:pPr>
+            <w:r>
+              <w:rPr>
+                <w:sz w:val="16"/>
+                <w:szCs w:val="16"/>
+              </w:rPr>
+              <w:t>12</w:t>
+            </w:r>
+          </w:p>
+        </w:tc>
+        <w:tc>
+          <w:tcPr>
+            <w:tcW w:w="2134" w:type="dxa"/>
+            <w:tcBorders>
+              <w:top w:val="single" w:sz="4" w:space="0" w:color="000000"/>
+              <w:left w:val="single" w:sz="4" w:space="0" w:color="000000"/>
+              <w:bottom w:val="single" w:sz="4" w:space="0" w:color="000000"/>
+              <w:right w:val="single" w:sz="4" w:space="0" w:color="000000"/>
+            </w:tcBorders>
+            <w:shd w:val="clear" w:color="auto" w:fill="auto"/>
+            <w:vAlign w:val="center"/>
+          </w:tcPr>
+          <w:p>
+            <w:pPr>
+              <w:rPr>
+                <w:sz w:val="16"/>
+                <w:szCs w:val="16"/>
+              </w:rPr>
+            </w:pPr>
+            <w:r>
+              <w:rPr>
+                <w:sz w:val="16"/>
+                <w:szCs w:val="16"/>
+              </w:rPr>
+              <w:t>Розробка схем та діаграм</w:t>
+            </w:r>
+          </w:p>
+        </w:tc>
+        <w:tc>
+          <w:tcPr>
+            <w:tcW w:w="603" w:type="dxa"/>
+            <w:tcBorders>
+              <w:top w:val="single" w:sz="4" w:space="0" w:color="000000"/>
+              <w:left w:val="single" w:sz="4" w:space="0" w:color="000000"/>
+              <w:bottom w:val="single" w:sz="4" w:space="0" w:color="000000"/>
+              <w:right w:val="single" w:sz="4" w:space="0" w:color="000000"/>
+            </w:tcBorders>
+            <w:shd w:val="clear" w:color="auto" w:fill="auto"/>
+            <w:vAlign w:val="center"/>
+          </w:tcPr>
+          <w:p>
+            <w:pPr>
+              <w:jc w:val="center"/>
+              <w:rPr>
+                <w:sz w:val="16"/>
+                <w:szCs w:val="16"/>
+              </w:rPr>
+            </w:pPr>
+          </w:p>
+        </w:tc>
+        <w:tc>
+          <w:tcPr>
+            <w:tcW w:w="603" w:type="dxa"/>
+            <w:tcBorders>
+              <w:top w:val="single" w:sz="4" w:space="0" w:color="000000"/>
+              <w:left w:val="single" w:sz="4" w:space="0" w:color="000000"/>
+              <w:bottom w:val="single" w:sz="4" w:space="0" w:color="000000"/>
+              <w:right w:val="single" w:sz="4" w:space="0" w:color="000000"/>
+            </w:tcBorders>
+            <w:shd w:val="clear" w:color="auto" w:fill="auto"/>
+            <w:vAlign w:val="center"/>
+          </w:tcPr>
+          <w:p>
+            <w:pPr>
+              <w:jc w:val="center"/>
+              <w:rPr>
+                <w:sz w:val="16"/>
+                <w:szCs w:val="16"/>
+              </w:rPr>
+            </w:pPr>
+          </w:p>
+        </w:tc>
+        <w:tc>
+          <w:tcPr>
             <w:tcW w:w="512" w:type="dxa"/>
             <w:tcBorders>
               <w:top w:val="single" w:sz="4" w:space="0" w:color="000000"/>
@@ -3310,156 +4093,6 @@
                 <w:szCs w:val="16"/>
               </w:rPr>
             </w:pPr>
-          </w:p>
-        </w:tc>
-        <w:tc>
-          <w:tcPr>
-            <w:tcW w:w="998" w:type="dxa"/>
-            <w:tcBorders>
-              <w:top w:val="single" w:sz="4" w:space="0" w:color="000000"/>
-              <w:left w:val="single" w:sz="4" w:space="0" w:color="000000"/>
-              <w:bottom w:val="single" w:sz="4" w:space="0" w:color="000000"/>
-              <w:right w:val="single" w:sz="4" w:space="0" w:color="000000"/>
-            </w:tcBorders>
-            <w:shd w:val="clear" w:color="auto" w:fill="auto"/>
-            <w:vAlign w:val="center"/>
-          </w:tcPr>
-          <w:p>
-            <w:pPr>
-              <w:jc w:val="center"/>
-              <w:rPr>
-                <w:sz w:val="16"/>
-                <w:szCs w:val="16"/>
-              </w:rPr>
-            </w:pPr>
-          </w:p>
-        </w:tc>
-      </w:tr>
-      <w:tr>
-        <w:trPr>
-          <w:jc w:val="center"/>
-        </w:trPr>
-        <w:tc>
-          <w:tcPr>
-            <w:tcW w:w="528" w:type="dxa"/>
-            <w:tcBorders>
-              <w:top w:val="single" w:sz="4" w:space="0" w:color="000000"/>
-              <w:left w:val="single" w:sz="4" w:space="0" w:color="000000"/>
-              <w:bottom w:val="single" w:sz="4" w:space="0" w:color="000000"/>
-              <w:right w:val="single" w:sz="4" w:space="0" w:color="000000"/>
-            </w:tcBorders>
-            <w:shd w:val="clear" w:color="auto" w:fill="auto"/>
-            <w:vAlign w:val="center"/>
-          </w:tcPr>
-          <w:p>
-            <w:pPr>
-              <w:jc w:val="center"/>
-              <w:rPr>
-                <w:sz w:val="16"/>
-                <w:szCs w:val="16"/>
-              </w:rPr>
-            </w:pPr>
-            <w:r>
-              <w:rPr>
-                <w:sz w:val="16"/>
-                <w:szCs w:val="16"/>
-              </w:rPr>
-              <w:t>9</w:t>
-            </w:r>
-          </w:p>
-        </w:tc>
-        <w:tc>
-          <w:tcPr>
-            <w:tcW w:w="2134" w:type="dxa"/>
-            <w:tcBorders>
-              <w:top w:val="single" w:sz="4" w:space="0" w:color="000000"/>
-              <w:left w:val="single" w:sz="4" w:space="0" w:color="000000"/>
-              <w:bottom w:val="single" w:sz="4" w:space="0" w:color="000000"/>
-              <w:right w:val="single" w:sz="4" w:space="0" w:color="000000"/>
-            </w:tcBorders>
-            <w:shd w:val="clear" w:color="auto" w:fill="auto"/>
-            <w:vAlign w:val="center"/>
-          </w:tcPr>
-          <w:p>
-            <w:pPr>
-              <w:rPr>
-                <w:sz w:val="16"/>
-                <w:szCs w:val="16"/>
-              </w:rPr>
-            </w:pPr>
-            <w:r>
-              <w:rPr>
-                <w:sz w:val="16"/>
-                <w:szCs w:val="16"/>
-              </w:rPr>
-              <w:t>Написання алгоритму опрацювання кольорів зображення</w:t>
-            </w:r>
-          </w:p>
-        </w:tc>
-        <w:tc>
-          <w:tcPr>
-            <w:tcW w:w="603" w:type="dxa"/>
-            <w:tcBorders>
-              <w:top w:val="single" w:sz="4" w:space="0" w:color="000000"/>
-              <w:left w:val="single" w:sz="4" w:space="0" w:color="000000"/>
-              <w:bottom w:val="single" w:sz="4" w:space="0" w:color="000000"/>
-              <w:right w:val="single" w:sz="4" w:space="0" w:color="000000"/>
-            </w:tcBorders>
-            <w:shd w:val="clear" w:color="auto" w:fill="auto"/>
-            <w:vAlign w:val="center"/>
-          </w:tcPr>
-          <w:p>
-            <w:pPr>
-              <w:jc w:val="center"/>
-              <w:rPr>
-                <w:sz w:val="16"/>
-                <w:szCs w:val="16"/>
-              </w:rPr>
-            </w:pPr>
-          </w:p>
-        </w:tc>
-        <w:tc>
-          <w:tcPr>
-            <w:tcW w:w="603" w:type="dxa"/>
-            <w:tcBorders>
-              <w:top w:val="single" w:sz="4" w:space="0" w:color="000000"/>
-              <w:left w:val="single" w:sz="4" w:space="0" w:color="000000"/>
-              <w:bottom w:val="single" w:sz="4" w:space="0" w:color="000000"/>
-              <w:right w:val="single" w:sz="4" w:space="0" w:color="000000"/>
-            </w:tcBorders>
-            <w:shd w:val="clear" w:color="auto" w:fill="auto"/>
-            <w:vAlign w:val="center"/>
-          </w:tcPr>
-          <w:p>
-            <w:pPr>
-              <w:jc w:val="center"/>
-              <w:rPr>
-                <w:sz w:val="16"/>
-                <w:szCs w:val="16"/>
-              </w:rPr>
-            </w:pPr>
-          </w:p>
-        </w:tc>
-        <w:tc>
-          <w:tcPr>
-            <w:tcW w:w="512" w:type="dxa"/>
-            <w:tcBorders>
-              <w:top w:val="single" w:sz="4" w:space="0" w:color="000000"/>
-              <w:left w:val="single" w:sz="4" w:space="0" w:color="000000"/>
-              <w:bottom w:val="single" w:sz="4" w:space="0" w:color="000000"/>
-              <w:right w:val="single" w:sz="4" w:space="0" w:color="000000"/>
-            </w:tcBorders>
-            <w:shd w:val="clear" w:color="auto" w:fill="auto"/>
-            <w:vAlign w:val="center"/>
-          </w:tcPr>
-          <w:p>
-            <w:pPr>
-              <w:jc w:val="center"/>
-              <w:rPr>
-                <w:sz w:val="16"/>
-                <w:szCs w:val="16"/>
-              </w:rPr>
-            </w:pPr>
             <w:r>
               <w:rPr>
                 <w:sz w:val="16"/>
@@ -3467,668 +4100,6 @@
               </w:rPr>
               <w:t>+</w:t>
             </w:r>
-          </w:p>
-        </w:tc>
-        <w:tc>
-          <w:tcPr>
-            <w:tcW w:w="512" w:type="dxa"/>
-            <w:tcBorders>
-              <w:top w:val="single" w:sz="4" w:space="0" w:color="000000"/>
-              <w:left w:val="single" w:sz="4" w:space="0" w:color="000000"/>
-              <w:bottom w:val="single" w:sz="4" w:space="0" w:color="000000"/>
-              <w:right w:val="single" w:sz="4" w:space="0" w:color="000000"/>
-            </w:tcBorders>
-            <w:shd w:val="clear" w:color="auto" w:fill="auto"/>
-            <w:vAlign w:val="center"/>
-          </w:tcPr>
-          <w:p>
-            <w:pPr>
-              <w:jc w:val="center"/>
-              <w:rPr>
-                <w:sz w:val="16"/>
-                <w:szCs w:val="16"/>
-              </w:rPr>
-            </w:pPr>
-          </w:p>
-        </w:tc>
-        <w:tc>
-          <w:tcPr>
-            <w:tcW w:w="506" w:type="dxa"/>
-            <w:tcBorders>
-              <w:top w:val="single" w:sz="4" w:space="0" w:color="000000"/>
-              <w:left w:val="single" w:sz="4" w:space="0" w:color="000000"/>
-              <w:bottom w:val="single" w:sz="4" w:space="0" w:color="000000"/>
-              <w:right w:val="single" w:sz="4" w:space="0" w:color="000000"/>
-            </w:tcBorders>
-            <w:shd w:val="clear" w:color="auto" w:fill="auto"/>
-            <w:vAlign w:val="center"/>
-          </w:tcPr>
-          <w:p>
-            <w:pPr>
-              <w:jc w:val="center"/>
-              <w:rPr>
-                <w:sz w:val="16"/>
-                <w:szCs w:val="16"/>
-              </w:rPr>
-            </w:pPr>
-          </w:p>
-        </w:tc>
-        <w:tc>
-          <w:tcPr>
-            <w:tcW w:w="998" w:type="dxa"/>
-            <w:tcBorders>
-              <w:top w:val="single" w:sz="4" w:space="0" w:color="000000"/>
-              <w:left w:val="single" w:sz="4" w:space="0" w:color="000000"/>
-              <w:bottom w:val="single" w:sz="4" w:space="0" w:color="000000"/>
-              <w:right w:val="single" w:sz="4" w:space="0" w:color="000000"/>
-            </w:tcBorders>
-            <w:shd w:val="clear" w:color="auto" w:fill="auto"/>
-            <w:vAlign w:val="center"/>
-          </w:tcPr>
-          <w:p>
-            <w:pPr>
-              <w:jc w:val="center"/>
-              <w:rPr>
-                <w:sz w:val="16"/>
-                <w:szCs w:val="16"/>
-              </w:rPr>
-            </w:pPr>
-          </w:p>
-        </w:tc>
-      </w:tr>
-      <w:tr>
-        <w:trPr>
-          <w:jc w:val="center"/>
-        </w:trPr>
-        <w:tc>
-          <w:tcPr>
-            <w:tcW w:w="528" w:type="dxa"/>
-            <w:tcBorders>
-              <w:top w:val="single" w:sz="4" w:space="0" w:color="000000"/>
-              <w:left w:val="single" w:sz="4" w:space="0" w:color="000000"/>
-              <w:bottom w:val="single" w:sz="4" w:space="0" w:color="000000"/>
-              <w:right w:val="single" w:sz="4" w:space="0" w:color="000000"/>
-            </w:tcBorders>
-            <w:shd w:val="clear" w:color="auto" w:fill="auto"/>
-            <w:vAlign w:val="center"/>
-          </w:tcPr>
-          <w:p>
-            <w:pPr>
-              <w:jc w:val="center"/>
-              <w:rPr>
-                <w:sz w:val="16"/>
-                <w:szCs w:val="16"/>
-              </w:rPr>
-            </w:pPr>
-            <w:r>
-              <w:rPr>
-                <w:sz w:val="16"/>
-                <w:szCs w:val="16"/>
-              </w:rPr>
-              <w:t>10</w:t>
-            </w:r>
-          </w:p>
-        </w:tc>
-        <w:tc>
-          <w:tcPr>
-            <w:tcW w:w="2134" w:type="dxa"/>
-            <w:tcBorders>
-              <w:top w:val="single" w:sz="4" w:space="0" w:color="000000"/>
-              <w:left w:val="single" w:sz="4" w:space="0" w:color="000000"/>
-              <w:bottom w:val="single" w:sz="4" w:space="0" w:color="000000"/>
-              <w:right w:val="single" w:sz="4" w:space="0" w:color="000000"/>
-            </w:tcBorders>
-            <w:shd w:val="clear" w:color="auto" w:fill="auto"/>
-            <w:vAlign w:val="center"/>
-          </w:tcPr>
-          <w:p>
-            <w:pPr>
-              <w:rPr>
-                <w:sz w:val="16"/>
-                <w:szCs w:val="16"/>
-              </w:rPr>
-            </w:pPr>
-            <w:r>
-              <w:rPr>
-                <w:sz w:val="16"/>
-                <w:szCs w:val="16"/>
-              </w:rPr>
-              <w:t>Р</w:t>
-            </w:r>
-            <w:r>
-              <w:rPr>
-                <w:sz w:val="16"/>
-                <w:szCs w:val="16"/>
-              </w:rPr>
-              <w:t>озробка кліє</w:t>
-            </w:r>
-            <w:r>
-              <w:rPr>
-                <w:sz w:val="16"/>
-                <w:szCs w:val="16"/>
-              </w:rPr>
-              <w:t>нтського додатку</w:t>
-            </w:r>
-          </w:p>
-        </w:tc>
-        <w:tc>
-          <w:tcPr>
-            <w:tcW w:w="603" w:type="dxa"/>
-            <w:tcBorders>
-              <w:top w:val="single" w:sz="4" w:space="0" w:color="000000"/>
-              <w:left w:val="single" w:sz="4" w:space="0" w:color="000000"/>
-              <w:bottom w:val="single" w:sz="4" w:space="0" w:color="000000"/>
-              <w:right w:val="single" w:sz="4" w:space="0" w:color="000000"/>
-            </w:tcBorders>
-            <w:shd w:val="clear" w:color="auto" w:fill="auto"/>
-            <w:vAlign w:val="center"/>
-          </w:tcPr>
-          <w:p>
-            <w:pPr>
-              <w:jc w:val="center"/>
-              <w:rPr>
-                <w:sz w:val="16"/>
-                <w:szCs w:val="16"/>
-              </w:rPr>
-            </w:pPr>
-          </w:p>
-        </w:tc>
-        <w:tc>
-          <w:tcPr>
-            <w:tcW w:w="603" w:type="dxa"/>
-            <w:tcBorders>
-              <w:top w:val="single" w:sz="4" w:space="0" w:color="000000"/>
-              <w:left w:val="single" w:sz="4" w:space="0" w:color="000000"/>
-              <w:bottom w:val="single" w:sz="4" w:space="0" w:color="000000"/>
-              <w:right w:val="single" w:sz="4" w:space="0" w:color="000000"/>
-            </w:tcBorders>
-            <w:shd w:val="clear" w:color="auto" w:fill="auto"/>
-            <w:vAlign w:val="center"/>
-          </w:tcPr>
-          <w:p>
-            <w:pPr>
-              <w:jc w:val="center"/>
-              <w:rPr>
-                <w:sz w:val="16"/>
-                <w:szCs w:val="16"/>
-              </w:rPr>
-            </w:pPr>
-          </w:p>
-        </w:tc>
-        <w:tc>
-          <w:tcPr>
-            <w:tcW w:w="512" w:type="dxa"/>
-            <w:tcBorders>
-              <w:top w:val="single" w:sz="4" w:space="0" w:color="000000"/>
-              <w:left w:val="single" w:sz="4" w:space="0" w:color="000000"/>
-              <w:bottom w:val="single" w:sz="4" w:space="0" w:color="000000"/>
-              <w:right w:val="single" w:sz="4" w:space="0" w:color="000000"/>
-            </w:tcBorders>
-            <w:shd w:val="clear" w:color="auto" w:fill="auto"/>
-            <w:vAlign w:val="center"/>
-          </w:tcPr>
-          <w:p>
-            <w:pPr>
-              <w:jc w:val="center"/>
-              <w:rPr>
-                <w:sz w:val="16"/>
-                <w:szCs w:val="16"/>
-              </w:rPr>
-            </w:pPr>
-            <w:r>
-              <w:rPr>
-                <w:sz w:val="16"/>
-                <w:szCs w:val="16"/>
-              </w:rPr>
-              <w:t>+</w:t>
-            </w:r>
-          </w:p>
-        </w:tc>
-        <w:tc>
-          <w:tcPr>
-            <w:tcW w:w="512" w:type="dxa"/>
-            <w:tcBorders>
-              <w:top w:val="single" w:sz="4" w:space="0" w:color="000000"/>
-              <w:left w:val="single" w:sz="4" w:space="0" w:color="000000"/>
-              <w:bottom w:val="single" w:sz="4" w:space="0" w:color="000000"/>
-              <w:right w:val="single" w:sz="4" w:space="0" w:color="000000"/>
-            </w:tcBorders>
-            <w:shd w:val="clear" w:color="auto" w:fill="auto"/>
-            <w:vAlign w:val="center"/>
-          </w:tcPr>
-          <w:p>
-            <w:pPr>
-              <w:jc w:val="center"/>
-              <w:rPr>
-                <w:sz w:val="16"/>
-                <w:szCs w:val="16"/>
-              </w:rPr>
-            </w:pPr>
-          </w:p>
-        </w:tc>
-        <w:tc>
-          <w:tcPr>
-            <w:tcW w:w="506" w:type="dxa"/>
-            <w:tcBorders>
-              <w:top w:val="single" w:sz="4" w:space="0" w:color="000000"/>
-              <w:left w:val="single" w:sz="4" w:space="0" w:color="000000"/>
-              <w:bottom w:val="single" w:sz="4" w:space="0" w:color="000000"/>
-              <w:right w:val="single" w:sz="4" w:space="0" w:color="000000"/>
-            </w:tcBorders>
-            <w:shd w:val="clear" w:color="auto" w:fill="auto"/>
-            <w:vAlign w:val="center"/>
-          </w:tcPr>
-          <w:p>
-            <w:pPr>
-              <w:jc w:val="center"/>
-              <w:rPr>
-                <w:sz w:val="16"/>
-                <w:szCs w:val="16"/>
-              </w:rPr>
-            </w:pPr>
-          </w:p>
-        </w:tc>
-        <w:tc>
-          <w:tcPr>
-            <w:tcW w:w="998" w:type="dxa"/>
-            <w:tcBorders>
-              <w:top w:val="single" w:sz="4" w:space="0" w:color="000000"/>
-              <w:left w:val="single" w:sz="4" w:space="0" w:color="000000"/>
-              <w:bottom w:val="single" w:sz="4" w:space="0" w:color="000000"/>
-              <w:right w:val="single" w:sz="4" w:space="0" w:color="000000"/>
-            </w:tcBorders>
-            <w:shd w:val="clear" w:color="auto" w:fill="auto"/>
-            <w:vAlign w:val="center"/>
-          </w:tcPr>
-          <w:p>
-            <w:pPr>
-              <w:jc w:val="center"/>
-              <w:rPr>
-                <w:sz w:val="16"/>
-                <w:szCs w:val="16"/>
-              </w:rPr>
-            </w:pPr>
-          </w:p>
-        </w:tc>
-      </w:tr>
-      <w:tr>
-        <w:trPr>
-          <w:jc w:val="center"/>
-        </w:trPr>
-        <w:tc>
-          <w:tcPr>
-            <w:tcW w:w="528" w:type="dxa"/>
-            <w:tcBorders>
-              <w:top w:val="single" w:sz="4" w:space="0" w:color="000000"/>
-              <w:left w:val="single" w:sz="4" w:space="0" w:color="000000"/>
-              <w:bottom w:val="single" w:sz="4" w:space="0" w:color="000000"/>
-              <w:right w:val="single" w:sz="4" w:space="0" w:color="000000"/>
-            </w:tcBorders>
-            <w:shd w:val="clear" w:color="auto" w:fill="auto"/>
-            <w:vAlign w:val="center"/>
-          </w:tcPr>
-          <w:p>
-            <w:pPr>
-              <w:jc w:val="center"/>
-              <w:rPr>
-                <w:sz w:val="16"/>
-                <w:szCs w:val="16"/>
-              </w:rPr>
-            </w:pPr>
-            <w:r>
-              <w:rPr>
-                <w:sz w:val="16"/>
-                <w:szCs w:val="16"/>
-              </w:rPr>
-              <w:t>11</w:t>
-            </w:r>
-          </w:p>
-        </w:tc>
-        <w:tc>
-          <w:tcPr>
-            <w:tcW w:w="2134" w:type="dxa"/>
-            <w:tcBorders>
-              <w:top w:val="single" w:sz="4" w:space="0" w:color="000000"/>
-              <w:left w:val="single" w:sz="4" w:space="0" w:color="000000"/>
-              <w:bottom w:val="single" w:sz="4" w:space="0" w:color="000000"/>
-              <w:right w:val="single" w:sz="4" w:space="0" w:color="000000"/>
-            </w:tcBorders>
-            <w:shd w:val="clear" w:color="auto" w:fill="auto"/>
-            <w:vAlign w:val="center"/>
-          </w:tcPr>
-          <w:p>
-            <w:pPr>
-              <w:rPr>
-                <w:sz w:val="16"/>
-                <w:szCs w:val="16"/>
-              </w:rPr>
-            </w:pPr>
-            <w:r>
-              <w:rPr>
-                <w:sz w:val="16"/>
-                <w:szCs w:val="16"/>
-              </w:rPr>
-              <w:t>Написання пояснювальної записки</w:t>
-            </w:r>
-          </w:p>
-        </w:tc>
-        <w:tc>
-          <w:tcPr>
-            <w:tcW w:w="603" w:type="dxa"/>
-            <w:tcBorders>
-              <w:top w:val="single" w:sz="4" w:space="0" w:color="000000"/>
-              <w:left w:val="single" w:sz="4" w:space="0" w:color="000000"/>
-              <w:bottom w:val="single" w:sz="4" w:space="0" w:color="000000"/>
-              <w:right w:val="single" w:sz="4" w:space="0" w:color="000000"/>
-            </w:tcBorders>
-            <w:shd w:val="clear" w:color="auto" w:fill="auto"/>
-            <w:vAlign w:val="center"/>
-          </w:tcPr>
-          <w:p>
-            <w:pPr>
-              <w:jc w:val="center"/>
-              <w:rPr>
-                <w:sz w:val="16"/>
-                <w:szCs w:val="16"/>
-              </w:rPr>
-            </w:pPr>
-          </w:p>
-        </w:tc>
-        <w:tc>
-          <w:tcPr>
-            <w:tcW w:w="603" w:type="dxa"/>
-            <w:tcBorders>
-              <w:top w:val="single" w:sz="4" w:space="0" w:color="000000"/>
-              <w:left w:val="single" w:sz="4" w:space="0" w:color="000000"/>
-              <w:bottom w:val="single" w:sz="4" w:space="0" w:color="000000"/>
-              <w:right w:val="single" w:sz="4" w:space="0" w:color="000000"/>
-            </w:tcBorders>
-            <w:shd w:val="clear" w:color="auto" w:fill="auto"/>
-            <w:vAlign w:val="center"/>
-          </w:tcPr>
-          <w:p>
-            <w:pPr>
-              <w:jc w:val="center"/>
-              <w:rPr>
-                <w:sz w:val="16"/>
-                <w:szCs w:val="16"/>
-              </w:rPr>
-            </w:pPr>
-          </w:p>
-        </w:tc>
-        <w:tc>
-          <w:tcPr>
-            <w:tcW w:w="512" w:type="dxa"/>
-            <w:tcBorders>
-              <w:top w:val="single" w:sz="4" w:space="0" w:color="000000"/>
-              <w:left w:val="single" w:sz="4" w:space="0" w:color="000000"/>
-              <w:bottom w:val="single" w:sz="4" w:space="0" w:color="000000"/>
-              <w:right w:val="single" w:sz="4" w:space="0" w:color="000000"/>
-            </w:tcBorders>
-            <w:shd w:val="clear" w:color="auto" w:fill="auto"/>
-            <w:vAlign w:val="center"/>
-          </w:tcPr>
-          <w:p>
-            <w:pPr>
-              <w:jc w:val="center"/>
-              <w:rPr>
-                <w:sz w:val="16"/>
-                <w:szCs w:val="16"/>
-              </w:rPr>
-            </w:pPr>
-          </w:p>
-        </w:tc>
-        <w:tc>
-          <w:tcPr>
-            <w:tcW w:w="512" w:type="dxa"/>
-            <w:tcBorders>
-              <w:top w:val="single" w:sz="4" w:space="0" w:color="000000"/>
-              <w:left w:val="single" w:sz="4" w:space="0" w:color="000000"/>
-              <w:bottom w:val="single" w:sz="4" w:space="0" w:color="000000"/>
-              <w:right w:val="single" w:sz="4" w:space="0" w:color="000000"/>
-            </w:tcBorders>
-            <w:shd w:val="clear" w:color="auto" w:fill="auto"/>
-            <w:vAlign w:val="center"/>
-          </w:tcPr>
-          <w:p>
-            <w:pPr>
-              <w:jc w:val="center"/>
-              <w:rPr>
-                <w:sz w:val="16"/>
-                <w:szCs w:val="16"/>
-              </w:rPr>
-            </w:pPr>
-            <w:r>
-              <w:rPr>
-                <w:sz w:val="16"/>
-                <w:szCs w:val="16"/>
-              </w:rPr>
-              <w:t>+</w:t>
-            </w:r>
-          </w:p>
-        </w:tc>
-        <w:tc>
-          <w:tcPr>
-            <w:tcW w:w="506" w:type="dxa"/>
-            <w:tcBorders>
-              <w:top w:val="single" w:sz="4" w:space="0" w:color="000000"/>
-              <w:left w:val="single" w:sz="4" w:space="0" w:color="000000"/>
-              <w:bottom w:val="single" w:sz="4" w:space="0" w:color="000000"/>
-              <w:right w:val="single" w:sz="4" w:space="0" w:color="000000"/>
-            </w:tcBorders>
-            <w:shd w:val="clear" w:color="auto" w:fill="auto"/>
-            <w:vAlign w:val="center"/>
-          </w:tcPr>
-          <w:p>
-            <w:pPr>
-              <w:jc w:val="center"/>
-              <w:rPr>
-                <w:sz w:val="16"/>
-                <w:szCs w:val="16"/>
-              </w:rPr>
-            </w:pPr>
-          </w:p>
-        </w:tc>
-        <w:tc>
-          <w:tcPr>
-            <w:tcW w:w="998" w:type="dxa"/>
-            <w:tcBorders>
-              <w:top w:val="single" w:sz="4" w:space="0" w:color="000000"/>
-              <w:left w:val="single" w:sz="4" w:space="0" w:color="000000"/>
-              <w:bottom w:val="single" w:sz="4" w:space="0" w:color="000000"/>
-              <w:right w:val="single" w:sz="4" w:space="0" w:color="000000"/>
-            </w:tcBorders>
-            <w:shd w:val="clear" w:color="auto" w:fill="auto"/>
-            <w:vAlign w:val="center"/>
-          </w:tcPr>
-          <w:p>
-            <w:pPr>
-              <w:jc w:val="center"/>
-              <w:rPr>
-                <w:sz w:val="16"/>
-                <w:szCs w:val="16"/>
-              </w:rPr>
-            </w:pPr>
-          </w:p>
-        </w:tc>
-      </w:tr>
-      <w:tr>
-        <w:trPr>
-          <w:jc w:val="center"/>
-        </w:trPr>
-        <w:tc>
-          <w:tcPr>
-            <w:tcW w:w="528" w:type="dxa"/>
-            <w:tcBorders>
-              <w:top w:val="single" w:sz="4" w:space="0" w:color="000000"/>
-              <w:left w:val="single" w:sz="4" w:space="0" w:color="000000"/>
-              <w:bottom w:val="single" w:sz="4" w:space="0" w:color="000000"/>
-              <w:right w:val="single" w:sz="4" w:space="0" w:color="000000"/>
-            </w:tcBorders>
-            <w:shd w:val="clear" w:color="auto" w:fill="auto"/>
-            <w:vAlign w:val="center"/>
-          </w:tcPr>
-          <w:p>
-            <w:pPr>
-              <w:jc w:val="center"/>
-              <w:rPr>
-                <w:sz w:val="16"/>
-                <w:szCs w:val="16"/>
-                <w:lang w:val="en-US"/>
-              </w:rPr>
-            </w:pPr>
-            <w:r>
-              <w:rPr>
-                <w:sz w:val="16"/>
-                <w:szCs w:val="16"/>
-              </w:rPr>
-              <w:t>12</w:t>
-            </w:r>
-          </w:p>
-        </w:tc>
-        <w:tc>
-          <w:tcPr>
-            <w:tcW w:w="2134" w:type="dxa"/>
-            <w:tcBorders>
-              <w:top w:val="single" w:sz="4" w:space="0" w:color="000000"/>
-              <w:left w:val="single" w:sz="4" w:space="0" w:color="000000"/>
-              <w:bottom w:val="single" w:sz="4" w:space="0" w:color="000000"/>
-              <w:right w:val="single" w:sz="4" w:space="0" w:color="000000"/>
-            </w:tcBorders>
-            <w:shd w:val="clear" w:color="auto" w:fill="auto"/>
-            <w:vAlign w:val="center"/>
-          </w:tcPr>
-          <w:p>
-            <w:pPr>
-              <w:rPr>
-                <w:sz w:val="16"/>
-                <w:szCs w:val="16"/>
-              </w:rPr>
-            </w:pPr>
-            <w:r>
-              <w:rPr>
-                <w:sz w:val="16"/>
-                <w:szCs w:val="16"/>
-              </w:rPr>
-              <w:t>Розробка схем та діаграм</w:t>
-            </w:r>
-          </w:p>
-        </w:tc>
-        <w:tc>
-          <w:tcPr>
-            <w:tcW w:w="603" w:type="dxa"/>
-            <w:tcBorders>
-              <w:top w:val="single" w:sz="4" w:space="0" w:color="000000"/>
-              <w:left w:val="single" w:sz="4" w:space="0" w:color="000000"/>
-              <w:bottom w:val="single" w:sz="4" w:space="0" w:color="000000"/>
-              <w:right w:val="single" w:sz="4" w:space="0" w:color="000000"/>
-            </w:tcBorders>
-            <w:shd w:val="clear" w:color="auto" w:fill="auto"/>
-            <w:vAlign w:val="center"/>
-          </w:tcPr>
-          <w:p>
-            <w:pPr>
-              <w:jc w:val="center"/>
-              <w:rPr>
-                <w:sz w:val="16"/>
-                <w:szCs w:val="16"/>
-              </w:rPr>
-            </w:pPr>
-          </w:p>
-        </w:tc>
-        <w:tc>
-          <w:tcPr>
-            <w:tcW w:w="603" w:type="dxa"/>
-            <w:tcBorders>
-              <w:top w:val="single" w:sz="4" w:space="0" w:color="000000"/>
-              <w:left w:val="single" w:sz="4" w:space="0" w:color="000000"/>
-              <w:bottom w:val="single" w:sz="4" w:space="0" w:color="000000"/>
-              <w:right w:val="single" w:sz="4" w:space="0" w:color="000000"/>
-            </w:tcBorders>
-            <w:shd w:val="clear" w:color="auto" w:fill="auto"/>
-            <w:vAlign w:val="center"/>
-          </w:tcPr>
-          <w:p>
-            <w:pPr>
-              <w:jc w:val="center"/>
-              <w:rPr>
-                <w:sz w:val="16"/>
-                <w:szCs w:val="16"/>
-              </w:rPr>
-            </w:pPr>
-          </w:p>
-        </w:tc>
-        <w:tc>
-          <w:tcPr>
-            <w:tcW w:w="512" w:type="dxa"/>
-            <w:tcBorders>
-              <w:top w:val="single" w:sz="4" w:space="0" w:color="000000"/>
-              <w:left w:val="single" w:sz="4" w:space="0" w:color="000000"/>
-              <w:bottom w:val="single" w:sz="4" w:space="0" w:color="000000"/>
-              <w:right w:val="single" w:sz="4" w:space="0" w:color="000000"/>
-            </w:tcBorders>
-            <w:shd w:val="clear" w:color="auto" w:fill="auto"/>
-            <w:vAlign w:val="center"/>
-          </w:tcPr>
-          <w:p>
-            <w:pPr>
-              <w:jc w:val="center"/>
-              <w:rPr>
-                <w:sz w:val="16"/>
-                <w:szCs w:val="16"/>
-              </w:rPr>
-            </w:pPr>
-          </w:p>
-        </w:tc>
-        <w:tc>
-          <w:tcPr>
-            <w:tcW w:w="512" w:type="dxa"/>
-            <w:tcBorders>
-              <w:top w:val="single" w:sz="4" w:space="0" w:color="000000"/>
-              <w:left w:val="single" w:sz="4" w:space="0" w:color="000000"/>
-              <w:bottom w:val="single" w:sz="4" w:space="0" w:color="000000"/>
-              <w:right w:val="single" w:sz="4" w:space="0" w:color="000000"/>
-            </w:tcBorders>
-            <w:shd w:val="clear" w:color="auto" w:fill="auto"/>
-            <w:vAlign w:val="center"/>
-          </w:tcPr>
-          <w:p>
-            <w:pPr>
-              <w:jc w:val="center"/>
-              <w:rPr>
-                <w:sz w:val="16"/>
-                <w:szCs w:val="16"/>
-              </w:rPr>
-            </w:pPr>
-            <w:r>
-              <w:rPr>
-                <w:sz w:val="16"/>
-                <w:szCs w:val="16"/>
-              </w:rPr>
-              <w:t>+</w:t>
-            </w:r>
-          </w:p>
-        </w:tc>
-        <w:tc>
-          <w:tcPr>
-            <w:tcW w:w="506" w:type="dxa"/>
-            <w:tcBorders>
-              <w:top w:val="single" w:sz="4" w:space="0" w:color="000000"/>
-              <w:left w:val="single" w:sz="4" w:space="0" w:color="000000"/>
-              <w:bottom w:val="single" w:sz="4" w:space="0" w:color="000000"/>
-              <w:right w:val="single" w:sz="4" w:space="0" w:color="000000"/>
-            </w:tcBorders>
-            <w:shd w:val="clear" w:color="auto" w:fill="auto"/>
-            <w:vAlign w:val="center"/>
-          </w:tcPr>
-          <w:p>
-            <w:pPr>
-              <w:jc w:val="center"/>
-              <w:rPr>
-                <w:sz w:val="16"/>
-                <w:szCs w:val="16"/>
-              </w:rPr>
-            </w:pPr>
           </w:p>
         </w:tc>
         <w:tc>
@@ -6686,7 +6657,6 @@
                 <w:lang w:val="en-US"/>
               </w:rPr>
             </w:pPr>
-            <w:bookmarkStart w:id="2" w:name="_GoBack" w:colFirst="0" w:colLast="0"/>
             <w:r>
               <w:rPr>
                 <w:sz w:val="20"/>
@@ -6702,7 +6672,6 @@
               </w:rPr>
               <w:t xml:space="preserve">10 – Ініціалізація серверу </w:t>
             </w:r>
-            <w:proofErr w:type="spellStart"/>
             <w:r>
               <w:rPr>
                 <w:sz w:val="20"/>
@@ -6711,7 +6680,6 @@
               </w:rPr>
               <w:t>Gunicorn</w:t>
             </w:r>
-            <w:proofErr w:type="spellEnd"/>
           </w:p>
         </w:tc>
       </w:tr>
@@ -6870,35 +6838,7 @@
                 <w:sz w:val="20"/>
                 <w:szCs w:val="20"/>
               </w:rPr>
-              <w:t xml:space="preserve">30.10 - </w:t>
-            </w:r>
-            <w:r>
-              <w:rPr>
-                <w:sz w:val="20"/>
-                <w:szCs w:val="20"/>
-              </w:rPr>
-              <w:t xml:space="preserve">Дослідження технологій розробки </w:t>
-            </w:r>
-            <w:r>
-              <w:rPr>
-                <w:sz w:val="20"/>
-                <w:szCs w:val="20"/>
-              </w:rPr>
-              <w:t xml:space="preserve">клієнтського </w:t>
-            </w:r>
-            <w:r>
-              <w:rPr>
-                <w:sz w:val="20"/>
-                <w:szCs w:val="20"/>
-              </w:rPr>
-              <w:t>додатку</w:t>
-            </w:r>
-            <w:r>
-              <w:rPr>
-                <w:sz w:val="20"/>
-                <w:szCs w:val="20"/>
-              </w:rPr>
-              <w:t xml:space="preserve">, </w:t>
+              <w:t xml:space="preserve">30.10 - Дослідження технологій розробки клієнтського додатку, </w:t>
             </w:r>
           </w:p>
         </w:tc>
@@ -6963,234 +6903,422 @@
               <w:rPr>
                 <w:sz w:val="20"/>
                 <w:szCs w:val="20"/>
-              </w:rPr>
-            </w:pPr>
-          </w:p>
-        </w:tc>
-      </w:tr>
-      <w:tr>
-        <w:trPr>
-          <w:jc w:val="center"/>
-        </w:trPr>
-        <w:tc>
-          <w:tcPr>
-            <w:tcW w:w="6407" w:type="dxa"/>
-            <w:tcBorders>
-              <w:top w:val="single" w:sz="4" w:space="0" w:color="000000"/>
-              <w:left w:val="single" w:sz="4" w:space="0" w:color="000000"/>
-              <w:bottom w:val="single" w:sz="4" w:space="0" w:color="000000"/>
-              <w:right w:val="single" w:sz="4" w:space="0" w:color="000000"/>
-            </w:tcBorders>
-            <w:shd w:val="clear" w:color="auto" w:fill="auto"/>
-          </w:tcPr>
-          <w:p>
-            <w:pPr>
-              <w:rPr>
-                <w:sz w:val="20"/>
-                <w:szCs w:val="20"/>
-              </w:rPr>
-            </w:pPr>
-          </w:p>
-        </w:tc>
-      </w:tr>
-      <w:bookmarkEnd w:id="2"/>
-      <w:tr>
-        <w:trPr>
-          <w:jc w:val="center"/>
-        </w:trPr>
-        <w:tc>
-          <w:tcPr>
-            <w:tcW w:w="6407" w:type="dxa"/>
-            <w:tcBorders>
-              <w:top w:val="single" w:sz="4" w:space="0" w:color="000000"/>
-              <w:left w:val="single" w:sz="4" w:space="0" w:color="000000"/>
-              <w:bottom w:val="single" w:sz="4" w:space="0" w:color="000000"/>
-              <w:right w:val="single" w:sz="4" w:space="0" w:color="000000"/>
-            </w:tcBorders>
-            <w:shd w:val="clear" w:color="auto" w:fill="auto"/>
-          </w:tcPr>
-          <w:p>
-            <w:pPr>
-              <w:rPr>
-                <w:sz w:val="20"/>
-                <w:szCs w:val="20"/>
-              </w:rPr>
-            </w:pPr>
-          </w:p>
-        </w:tc>
-      </w:tr>
-      <w:tr>
-        <w:trPr>
-          <w:jc w:val="center"/>
-        </w:trPr>
-        <w:tc>
-          <w:tcPr>
-            <w:tcW w:w="6407" w:type="dxa"/>
-            <w:tcBorders>
-              <w:top w:val="single" w:sz="4" w:space="0" w:color="000000"/>
-              <w:left w:val="single" w:sz="4" w:space="0" w:color="000000"/>
-              <w:bottom w:val="single" w:sz="4" w:space="0" w:color="000000"/>
-              <w:right w:val="single" w:sz="4" w:space="0" w:color="000000"/>
-            </w:tcBorders>
-            <w:shd w:val="clear" w:color="auto" w:fill="auto"/>
-          </w:tcPr>
-          <w:p>
-            <w:pPr>
-              <w:rPr>
-                <w:sz w:val="20"/>
-                <w:szCs w:val="20"/>
-              </w:rPr>
-            </w:pPr>
-          </w:p>
-        </w:tc>
-      </w:tr>
-      <w:tr>
-        <w:trPr>
-          <w:jc w:val="center"/>
-        </w:trPr>
-        <w:tc>
-          <w:tcPr>
-            <w:tcW w:w="6407" w:type="dxa"/>
-            <w:tcBorders>
-              <w:top w:val="single" w:sz="4" w:space="0" w:color="000000"/>
-              <w:left w:val="single" w:sz="4" w:space="0" w:color="000000"/>
-              <w:bottom w:val="single" w:sz="4" w:space="0" w:color="000000"/>
-              <w:right w:val="single" w:sz="4" w:space="0" w:color="000000"/>
-            </w:tcBorders>
-            <w:shd w:val="clear" w:color="auto" w:fill="auto"/>
-          </w:tcPr>
-          <w:p>
-            <w:pPr>
-              <w:rPr>
-                <w:sz w:val="20"/>
-                <w:szCs w:val="20"/>
-              </w:rPr>
-            </w:pPr>
-          </w:p>
-        </w:tc>
-      </w:tr>
-      <w:tr>
-        <w:trPr>
-          <w:jc w:val="center"/>
-        </w:trPr>
-        <w:tc>
-          <w:tcPr>
-            <w:tcW w:w="6407" w:type="dxa"/>
-            <w:tcBorders>
-              <w:top w:val="single" w:sz="4" w:space="0" w:color="000000"/>
-              <w:left w:val="single" w:sz="4" w:space="0" w:color="000000"/>
-              <w:bottom w:val="single" w:sz="4" w:space="0" w:color="000000"/>
-              <w:right w:val="single" w:sz="4" w:space="0" w:color="000000"/>
-            </w:tcBorders>
-            <w:shd w:val="clear" w:color="auto" w:fill="auto"/>
-          </w:tcPr>
-          <w:p>
-            <w:pPr>
-              <w:rPr>
-                <w:sz w:val="20"/>
-                <w:szCs w:val="20"/>
-              </w:rPr>
-            </w:pPr>
-          </w:p>
-        </w:tc>
-      </w:tr>
-      <w:tr>
-        <w:trPr>
-          <w:jc w:val="center"/>
-        </w:trPr>
-        <w:tc>
-          <w:tcPr>
-            <w:tcW w:w="6407" w:type="dxa"/>
-            <w:tcBorders>
-              <w:top w:val="single" w:sz="4" w:space="0" w:color="000000"/>
-              <w:left w:val="single" w:sz="4" w:space="0" w:color="000000"/>
-              <w:bottom w:val="single" w:sz="4" w:space="0" w:color="000000"/>
-              <w:right w:val="single" w:sz="4" w:space="0" w:color="000000"/>
-            </w:tcBorders>
-            <w:shd w:val="clear" w:color="auto" w:fill="auto"/>
-          </w:tcPr>
-          <w:p>
-            <w:pPr>
-              <w:rPr>
-                <w:sz w:val="20"/>
-                <w:szCs w:val="20"/>
-              </w:rPr>
-            </w:pPr>
-          </w:p>
-        </w:tc>
-      </w:tr>
-      <w:tr>
-        <w:trPr>
-          <w:jc w:val="center"/>
-        </w:trPr>
-        <w:tc>
-          <w:tcPr>
-            <w:tcW w:w="6407" w:type="dxa"/>
-            <w:tcBorders>
-              <w:top w:val="single" w:sz="4" w:space="0" w:color="000000"/>
-              <w:left w:val="single" w:sz="4" w:space="0" w:color="000000"/>
-              <w:bottom w:val="single" w:sz="4" w:space="0" w:color="000000"/>
-              <w:right w:val="single" w:sz="4" w:space="0" w:color="000000"/>
-            </w:tcBorders>
-            <w:shd w:val="clear" w:color="auto" w:fill="auto"/>
-          </w:tcPr>
-          <w:p>
-            <w:pPr>
-              <w:rPr>
-                <w:sz w:val="20"/>
-                <w:szCs w:val="20"/>
-              </w:rPr>
-            </w:pPr>
-          </w:p>
-        </w:tc>
-      </w:tr>
-      <w:tr>
-        <w:trPr>
-          <w:jc w:val="center"/>
-        </w:trPr>
-        <w:tc>
-          <w:tcPr>
-            <w:tcW w:w="6407" w:type="dxa"/>
-            <w:tcBorders>
-              <w:top w:val="single" w:sz="4" w:space="0" w:color="000000"/>
-              <w:left w:val="single" w:sz="4" w:space="0" w:color="000000"/>
-              <w:bottom w:val="single" w:sz="4" w:space="0" w:color="000000"/>
-              <w:right w:val="single" w:sz="4" w:space="0" w:color="000000"/>
-            </w:tcBorders>
-            <w:shd w:val="clear" w:color="auto" w:fill="auto"/>
-          </w:tcPr>
-          <w:p>
-            <w:pPr>
-              <w:rPr>
-                <w:sz w:val="20"/>
-                <w:szCs w:val="20"/>
-              </w:rPr>
-            </w:pPr>
-          </w:p>
-        </w:tc>
-      </w:tr>
-      <w:tr>
-        <w:trPr>
-          <w:jc w:val="center"/>
-        </w:trPr>
-        <w:tc>
-          <w:tcPr>
-            <w:tcW w:w="6407" w:type="dxa"/>
-            <w:tcBorders>
-              <w:top w:val="single" w:sz="4" w:space="0" w:color="000000"/>
-              <w:left w:val="single" w:sz="4" w:space="0" w:color="000000"/>
-              <w:bottom w:val="single" w:sz="4" w:space="0" w:color="000000"/>
-              <w:right w:val="single" w:sz="4" w:space="0" w:color="000000"/>
-            </w:tcBorders>
-            <w:shd w:val="clear" w:color="auto" w:fill="auto"/>
-          </w:tcPr>
-          <w:p>
-            <w:pPr>
-              <w:rPr>
-                <w:sz w:val="20"/>
-                <w:szCs w:val="20"/>
-              </w:rPr>
-            </w:pPr>
+                <w:lang w:val="en-US"/>
+              </w:rPr>
+            </w:pPr>
+            <w:r>
+              <w:rPr>
+                <w:sz w:val="20"/>
+                <w:szCs w:val="20"/>
+                <w:lang w:val="en-US"/>
+              </w:rPr>
+              <w:t xml:space="preserve">2.11 - </w:t>
+            </w:r>
+            <w:r>
+              <w:rPr>
+                <w:sz w:val="20"/>
+                <w:szCs w:val="20"/>
+              </w:rPr>
+              <w:t>Визначення вимог до апаратного забезпечення</w:t>
+            </w:r>
+          </w:p>
+        </w:tc>
+      </w:tr>
+      <w:tr>
+        <w:trPr>
+          <w:jc w:val="center"/>
+        </w:trPr>
+        <w:tc>
+          <w:tcPr>
+            <w:tcW w:w="6407" w:type="dxa"/>
+            <w:tcBorders>
+              <w:top w:val="single" w:sz="4" w:space="0" w:color="000000"/>
+              <w:left w:val="single" w:sz="4" w:space="0" w:color="000000"/>
+              <w:bottom w:val="single" w:sz="4" w:space="0" w:color="000000"/>
+              <w:right w:val="single" w:sz="4" w:space="0" w:color="000000"/>
+            </w:tcBorders>
+            <w:shd w:val="clear" w:color="auto" w:fill="auto"/>
+          </w:tcPr>
+          <w:p>
+            <w:pPr>
+              <w:rPr>
+                <w:sz w:val="20"/>
+                <w:szCs w:val="20"/>
+              </w:rPr>
+            </w:pPr>
+            <w:r>
+              <w:rPr>
+                <w:sz w:val="20"/>
+                <w:szCs w:val="20"/>
+                <w:lang w:val="en-US"/>
+              </w:rPr>
+              <w:t xml:space="preserve">3.11 – </w:t>
+            </w:r>
+            <w:r>
+              <w:rPr>
+                <w:sz w:val="20"/>
+                <w:szCs w:val="20"/>
+              </w:rPr>
+              <w:t xml:space="preserve">Ініціалізація додатку на </w:t>
+            </w:r>
+            <w:r>
+              <w:rPr>
+                <w:sz w:val="20"/>
+                <w:szCs w:val="20"/>
+                <w:lang w:val="en-US"/>
+              </w:rPr>
+              <w:t>React Native</w:t>
+            </w:r>
+          </w:p>
+        </w:tc>
+      </w:tr>
+      <w:tr>
+        <w:trPr>
+          <w:jc w:val="center"/>
+        </w:trPr>
+        <w:tc>
+          <w:tcPr>
+            <w:tcW w:w="6407" w:type="dxa"/>
+            <w:tcBorders>
+              <w:top w:val="single" w:sz="4" w:space="0" w:color="000000"/>
+              <w:left w:val="single" w:sz="4" w:space="0" w:color="000000"/>
+              <w:bottom w:val="single" w:sz="4" w:space="0" w:color="000000"/>
+              <w:right w:val="single" w:sz="4" w:space="0" w:color="000000"/>
+            </w:tcBorders>
+            <w:shd w:val="clear" w:color="auto" w:fill="auto"/>
+          </w:tcPr>
+          <w:p>
+            <w:pPr>
+              <w:rPr>
+                <w:sz w:val="20"/>
+                <w:szCs w:val="20"/>
+              </w:rPr>
+            </w:pPr>
+            <w:r>
+              <w:rPr>
+                <w:sz w:val="20"/>
+                <w:szCs w:val="20"/>
+              </w:rPr>
+              <w:t>4.11 –</w:t>
+            </w:r>
+            <w:r>
+              <w:rPr>
+                <w:sz w:val="20"/>
+                <w:szCs w:val="20"/>
+              </w:rPr>
+              <w:t xml:space="preserve"> </w:t>
+            </w:r>
+            <w:r>
+              <w:rPr>
+                <w:sz w:val="20"/>
+                <w:szCs w:val="20"/>
+              </w:rPr>
+              <w:t xml:space="preserve">Визначення вимог до </w:t>
+            </w:r>
+            <w:r>
+              <w:rPr>
+                <w:sz w:val="20"/>
+                <w:szCs w:val="20"/>
+              </w:rPr>
+              <w:t>апаратного</w:t>
+            </w:r>
+            <w:r>
+              <w:rPr>
+                <w:sz w:val="20"/>
+                <w:szCs w:val="20"/>
+              </w:rPr>
+              <w:t xml:space="preserve"> забезпечення</w:t>
+            </w:r>
+          </w:p>
+        </w:tc>
+      </w:tr>
+      <w:tr>
+        <w:trPr>
+          <w:jc w:val="center"/>
+        </w:trPr>
+        <w:tc>
+          <w:tcPr>
+            <w:tcW w:w="6407" w:type="dxa"/>
+            <w:tcBorders>
+              <w:top w:val="single" w:sz="4" w:space="0" w:color="000000"/>
+              <w:left w:val="single" w:sz="4" w:space="0" w:color="000000"/>
+              <w:bottom w:val="single" w:sz="4" w:space="0" w:color="000000"/>
+              <w:right w:val="single" w:sz="4" w:space="0" w:color="000000"/>
+            </w:tcBorders>
+            <w:shd w:val="clear" w:color="auto" w:fill="auto"/>
+          </w:tcPr>
+          <w:p>
+            <w:pPr>
+              <w:rPr>
+                <w:sz w:val="20"/>
+                <w:szCs w:val="20"/>
+              </w:rPr>
+            </w:pPr>
+            <w:r>
+              <w:rPr>
+                <w:sz w:val="20"/>
+                <w:szCs w:val="20"/>
+              </w:rPr>
+              <w:t xml:space="preserve">5.11 </w:t>
+            </w:r>
+            <w:r>
+              <w:rPr>
+                <w:sz w:val="20"/>
+                <w:szCs w:val="20"/>
+              </w:rPr>
+              <w:t>–</w:t>
+            </w:r>
+            <w:r>
+              <w:rPr>
+                <w:sz w:val="20"/>
+                <w:szCs w:val="20"/>
+              </w:rPr>
+              <w:t xml:space="preserve"> </w:t>
+            </w:r>
+            <w:r>
+              <w:rPr>
+                <w:sz w:val="20"/>
+                <w:szCs w:val="20"/>
+              </w:rPr>
+              <w:t>Початок написання програмного коду для визначення кольорів за</w:t>
+            </w:r>
+          </w:p>
+        </w:tc>
+      </w:tr>
+      <w:tr>
+        <w:trPr>
+          <w:jc w:val="center"/>
+        </w:trPr>
+        <w:tc>
+          <w:tcPr>
+            <w:tcW w:w="6407" w:type="dxa"/>
+            <w:tcBorders>
+              <w:top w:val="single" w:sz="4" w:space="0" w:color="000000"/>
+              <w:left w:val="single" w:sz="4" w:space="0" w:color="000000"/>
+              <w:bottom w:val="single" w:sz="4" w:space="0" w:color="000000"/>
+              <w:right w:val="single" w:sz="4" w:space="0" w:color="000000"/>
+            </w:tcBorders>
+            <w:shd w:val="clear" w:color="auto" w:fill="auto"/>
+          </w:tcPr>
+          <w:p>
+            <w:pPr>
+              <w:rPr>
+                <w:sz w:val="20"/>
+                <w:szCs w:val="20"/>
+                <w:lang w:val="en-US"/>
+              </w:rPr>
+            </w:pPr>
+            <w:r>
+              <w:rPr>
+                <w:sz w:val="20"/>
+                <w:szCs w:val="20"/>
+              </w:rPr>
+              <w:t xml:space="preserve">зображенням користувача, налаштування </w:t>
+            </w:r>
+            <w:r>
+              <w:rPr>
+                <w:sz w:val="20"/>
+                <w:szCs w:val="20"/>
+                <w:lang w:val="en-US"/>
+              </w:rPr>
+              <w:t>API</w:t>
+            </w:r>
+          </w:p>
+        </w:tc>
+      </w:tr>
+      <w:tr>
+        <w:trPr>
+          <w:jc w:val="center"/>
+        </w:trPr>
+        <w:tc>
+          <w:tcPr>
+            <w:tcW w:w="6407" w:type="dxa"/>
+            <w:tcBorders>
+              <w:top w:val="single" w:sz="4" w:space="0" w:color="000000"/>
+              <w:left w:val="single" w:sz="4" w:space="0" w:color="000000"/>
+              <w:bottom w:val="single" w:sz="4" w:space="0" w:color="000000"/>
+              <w:right w:val="single" w:sz="4" w:space="0" w:color="000000"/>
+            </w:tcBorders>
+            <w:shd w:val="clear" w:color="auto" w:fill="auto"/>
+          </w:tcPr>
+          <w:p>
+            <w:pPr>
+              <w:rPr>
+                <w:sz w:val="20"/>
+                <w:szCs w:val="20"/>
+              </w:rPr>
+            </w:pPr>
+            <w:r>
+              <w:rPr>
+                <w:sz w:val="20"/>
+                <w:szCs w:val="20"/>
+              </w:rPr>
+              <w:t xml:space="preserve">9.11-13.11 – Розробка клієнтського додатку. Налаштування створення </w:t>
+            </w:r>
+          </w:p>
+        </w:tc>
+      </w:tr>
+      <w:tr>
+        <w:trPr>
+          <w:jc w:val="center"/>
+        </w:trPr>
+        <w:tc>
+          <w:tcPr>
+            <w:tcW w:w="6407" w:type="dxa"/>
+            <w:tcBorders>
+              <w:top w:val="single" w:sz="4" w:space="0" w:color="000000"/>
+              <w:left w:val="single" w:sz="4" w:space="0" w:color="000000"/>
+              <w:bottom w:val="single" w:sz="4" w:space="0" w:color="000000"/>
+              <w:right w:val="single" w:sz="4" w:space="0" w:color="000000"/>
+            </w:tcBorders>
+            <w:shd w:val="clear" w:color="auto" w:fill="auto"/>
+          </w:tcPr>
+          <w:p>
+            <w:pPr>
+              <w:rPr>
+                <w:sz w:val="20"/>
+                <w:szCs w:val="20"/>
+              </w:rPr>
+            </w:pPr>
+            <w:r>
+              <w:rPr>
+                <w:sz w:val="20"/>
+                <w:szCs w:val="20"/>
+              </w:rPr>
+              <w:t>додатку дл</w:t>
+            </w:r>
+            <w:r>
+              <w:rPr>
+                <w:sz w:val="20"/>
+                <w:szCs w:val="20"/>
+              </w:rPr>
+              <w:t xml:space="preserve">я </w:t>
+            </w:r>
+            <w:r>
+              <w:rPr>
+                <w:sz w:val="20"/>
+                <w:szCs w:val="20"/>
+                <w:lang w:val="en-US"/>
+              </w:rPr>
+              <w:t xml:space="preserve">Android </w:t>
+            </w:r>
+            <w:r>
+              <w:rPr>
+                <w:sz w:val="20"/>
+                <w:szCs w:val="20"/>
+              </w:rPr>
+              <w:t xml:space="preserve">пристроїв. Додання загальних стилів, меню та </w:t>
+            </w:r>
+          </w:p>
+        </w:tc>
+      </w:tr>
+      <w:tr>
+        <w:trPr>
+          <w:jc w:val="center"/>
+        </w:trPr>
+        <w:tc>
+          <w:tcPr>
+            <w:tcW w:w="6407" w:type="dxa"/>
+            <w:tcBorders>
+              <w:top w:val="single" w:sz="4" w:space="0" w:color="000000"/>
+              <w:left w:val="single" w:sz="4" w:space="0" w:color="000000"/>
+              <w:bottom w:val="single" w:sz="4" w:space="0" w:color="000000"/>
+              <w:right w:val="single" w:sz="4" w:space="0" w:color="000000"/>
+            </w:tcBorders>
+            <w:shd w:val="clear" w:color="auto" w:fill="auto"/>
+          </w:tcPr>
+          <w:p>
+            <w:pPr>
+              <w:rPr>
+                <w:sz w:val="20"/>
+                <w:szCs w:val="20"/>
+              </w:rPr>
+            </w:pPr>
+            <w:r>
+              <w:rPr>
+                <w:sz w:val="20"/>
+                <w:szCs w:val="20"/>
+              </w:rPr>
+              <w:t>Н</w:t>
+            </w:r>
+            <w:r>
+              <w:rPr>
+                <w:sz w:val="20"/>
+                <w:szCs w:val="20"/>
+              </w:rPr>
+              <w:t>авігації</w:t>
+            </w:r>
+            <w:r>
+              <w:rPr>
+                <w:sz w:val="20"/>
+                <w:szCs w:val="20"/>
+              </w:rPr>
+              <w:t xml:space="preserve"> додатку</w:t>
+            </w:r>
+          </w:p>
+        </w:tc>
+      </w:tr>
+      <w:tr>
+        <w:trPr>
+          <w:jc w:val="center"/>
+        </w:trPr>
+        <w:tc>
+          <w:tcPr>
+            <w:tcW w:w="6407" w:type="dxa"/>
+            <w:tcBorders>
+              <w:top w:val="single" w:sz="4" w:space="0" w:color="000000"/>
+              <w:left w:val="single" w:sz="4" w:space="0" w:color="000000"/>
+              <w:bottom w:val="single" w:sz="4" w:space="0" w:color="000000"/>
+              <w:right w:val="single" w:sz="4" w:space="0" w:color="000000"/>
+            </w:tcBorders>
+            <w:shd w:val="clear" w:color="auto" w:fill="auto"/>
+          </w:tcPr>
+          <w:p>
+            <w:pPr>
+              <w:rPr>
+                <w:sz w:val="20"/>
+                <w:szCs w:val="20"/>
+              </w:rPr>
+            </w:pPr>
+            <w:r>
+              <w:rPr>
+                <w:sz w:val="20"/>
+                <w:szCs w:val="20"/>
+              </w:rPr>
+              <w:t>16.11 – Створення діаграми використання системи, визначення ролей</w:t>
+            </w:r>
+          </w:p>
+        </w:tc>
+      </w:tr>
+      <w:tr>
+        <w:trPr>
+          <w:jc w:val="center"/>
+        </w:trPr>
+        <w:tc>
+          <w:tcPr>
+            <w:tcW w:w="6407" w:type="dxa"/>
+            <w:tcBorders>
+              <w:top w:val="single" w:sz="4" w:space="0" w:color="000000"/>
+              <w:left w:val="single" w:sz="4" w:space="0" w:color="000000"/>
+              <w:bottom w:val="single" w:sz="4" w:space="0" w:color="000000"/>
+              <w:right w:val="single" w:sz="4" w:space="0" w:color="000000"/>
+            </w:tcBorders>
+            <w:shd w:val="clear" w:color="auto" w:fill="auto"/>
+          </w:tcPr>
+          <w:p>
+            <w:pPr>
+              <w:rPr>
+                <w:sz w:val="20"/>
+                <w:szCs w:val="20"/>
+              </w:rPr>
+            </w:pPr>
+            <w:r>
+              <w:rPr>
+                <w:sz w:val="20"/>
+                <w:szCs w:val="20"/>
+              </w:rPr>
+              <w:t>17.11 – 20.11 – Написання пояснювальної записки до практики</w:t>
+            </w:r>
           </w:p>
         </w:tc>
       </w:tr>
@@ -8570,31 +8698,28 @@
     <w:p>
       <w:pPr>
         <w:ind w:left="360"/>
+        <w:jc w:val="center"/>
         <w:rPr>
           <w:sz w:val="22"/>
           <w:szCs w:val="22"/>
+          <w:u w:val="single"/>
         </w:rPr>
       </w:pPr>
       <w:r>
         <w:rPr>
           <w:sz w:val="22"/>
           <w:szCs w:val="22"/>
-        </w:rPr>
-        <w:t>_______________</w:t>
+          <w:u w:val="single"/>
+        </w:rPr>
+        <w:t>ФОП Митюк М.С</w:t>
       </w:r>
       <w:r>
         <w:rPr>
-          <w:sz w:val="20"/>
-          <w:szCs w:val="20"/>
-        </w:rPr>
-        <w:t xml:space="preserve"> ______________________</w:t>
-      </w:r>
-      <w:r>
-        <w:rPr>
           <w:sz w:val="22"/>
           <w:szCs w:val="22"/>
-        </w:rPr>
-        <w:t>__________________</w:t>
+          <w:u w:val="single"/>
+        </w:rPr>
+        <w:t>.</w:t>
       </w:r>
     </w:p>
     <w:p>
@@ -8660,558 +8785,589 @@
           <w:p>
             <w:pPr>
               <w:rPr>
-                <w:sz w:val="16"/>
-                <w:szCs w:val="16"/>
-              </w:rPr>
-            </w:pPr>
-          </w:p>
-        </w:tc>
-      </w:tr>
-      <w:tr>
-        <w:trPr>
-          <w:jc w:val="center"/>
-        </w:trPr>
-        <w:tc>
-          <w:tcPr>
-            <w:tcW w:w="6407" w:type="dxa"/>
-            <w:tcBorders>
-              <w:top w:val="single" w:sz="4" w:space="0" w:color="000000"/>
-              <w:left w:val="single" w:sz="4" w:space="0" w:color="000000"/>
-              <w:bottom w:val="single" w:sz="4" w:space="0" w:color="000000"/>
-              <w:right w:val="single" w:sz="4" w:space="0" w:color="000000"/>
-            </w:tcBorders>
-            <w:shd w:val="clear" w:color="auto" w:fill="auto"/>
-          </w:tcPr>
-          <w:p>
-            <w:pPr>
-              <w:rPr>
-                <w:sz w:val="16"/>
-                <w:szCs w:val="16"/>
-              </w:rPr>
-            </w:pPr>
-          </w:p>
-        </w:tc>
-      </w:tr>
-      <w:tr>
-        <w:trPr>
-          <w:jc w:val="center"/>
-        </w:trPr>
-        <w:tc>
-          <w:tcPr>
-            <w:tcW w:w="6407" w:type="dxa"/>
-            <w:tcBorders>
-              <w:top w:val="single" w:sz="4" w:space="0" w:color="000000"/>
-              <w:left w:val="single" w:sz="4" w:space="0" w:color="000000"/>
-              <w:bottom w:val="single" w:sz="4" w:space="0" w:color="000000"/>
-              <w:right w:val="single" w:sz="4" w:space="0" w:color="000000"/>
-            </w:tcBorders>
-            <w:shd w:val="clear" w:color="auto" w:fill="auto"/>
-          </w:tcPr>
-          <w:p>
-            <w:pPr>
-              <w:rPr>
-                <w:sz w:val="16"/>
-                <w:szCs w:val="16"/>
-              </w:rPr>
-            </w:pPr>
-          </w:p>
-        </w:tc>
-      </w:tr>
-      <w:tr>
-        <w:trPr>
-          <w:jc w:val="center"/>
-        </w:trPr>
-        <w:tc>
-          <w:tcPr>
-            <w:tcW w:w="6407" w:type="dxa"/>
-            <w:tcBorders>
-              <w:top w:val="single" w:sz="4" w:space="0" w:color="000000"/>
-              <w:left w:val="single" w:sz="4" w:space="0" w:color="000000"/>
-              <w:bottom w:val="single" w:sz="4" w:space="0" w:color="000000"/>
-              <w:right w:val="single" w:sz="4" w:space="0" w:color="000000"/>
-            </w:tcBorders>
-            <w:shd w:val="clear" w:color="auto" w:fill="auto"/>
-          </w:tcPr>
-          <w:p>
-            <w:pPr>
-              <w:rPr>
-                <w:sz w:val="16"/>
-                <w:szCs w:val="16"/>
-              </w:rPr>
-            </w:pPr>
-          </w:p>
-        </w:tc>
-      </w:tr>
-      <w:tr>
-        <w:trPr>
-          <w:jc w:val="center"/>
-        </w:trPr>
-        <w:tc>
-          <w:tcPr>
-            <w:tcW w:w="6407" w:type="dxa"/>
-            <w:tcBorders>
-              <w:top w:val="single" w:sz="4" w:space="0" w:color="000000"/>
-              <w:left w:val="single" w:sz="4" w:space="0" w:color="000000"/>
-              <w:bottom w:val="single" w:sz="4" w:space="0" w:color="000000"/>
-              <w:right w:val="single" w:sz="4" w:space="0" w:color="000000"/>
-            </w:tcBorders>
-            <w:shd w:val="clear" w:color="auto" w:fill="auto"/>
-          </w:tcPr>
-          <w:p>
-            <w:pPr>
-              <w:rPr>
-                <w:sz w:val="16"/>
-                <w:szCs w:val="16"/>
-              </w:rPr>
-            </w:pPr>
-          </w:p>
-        </w:tc>
-      </w:tr>
-      <w:tr>
-        <w:trPr>
-          <w:jc w:val="center"/>
-        </w:trPr>
-        <w:tc>
-          <w:tcPr>
-            <w:tcW w:w="6407" w:type="dxa"/>
-            <w:tcBorders>
-              <w:top w:val="single" w:sz="4" w:space="0" w:color="000000"/>
-              <w:left w:val="single" w:sz="4" w:space="0" w:color="000000"/>
-              <w:bottom w:val="single" w:sz="4" w:space="0" w:color="000000"/>
-              <w:right w:val="single" w:sz="4" w:space="0" w:color="000000"/>
-            </w:tcBorders>
-            <w:shd w:val="clear" w:color="auto" w:fill="auto"/>
-          </w:tcPr>
-          <w:p>
-            <w:pPr>
-              <w:rPr>
-                <w:sz w:val="16"/>
-                <w:szCs w:val="16"/>
-              </w:rPr>
-            </w:pPr>
-          </w:p>
-        </w:tc>
-      </w:tr>
-      <w:tr>
-        <w:trPr>
-          <w:jc w:val="center"/>
-        </w:trPr>
-        <w:tc>
-          <w:tcPr>
-            <w:tcW w:w="6407" w:type="dxa"/>
-            <w:tcBorders>
-              <w:top w:val="single" w:sz="4" w:space="0" w:color="000000"/>
-              <w:left w:val="single" w:sz="4" w:space="0" w:color="000000"/>
-              <w:bottom w:val="single" w:sz="4" w:space="0" w:color="000000"/>
-              <w:right w:val="single" w:sz="4" w:space="0" w:color="000000"/>
-            </w:tcBorders>
-            <w:shd w:val="clear" w:color="auto" w:fill="auto"/>
-          </w:tcPr>
-          <w:p>
-            <w:pPr>
-              <w:rPr>
-                <w:sz w:val="16"/>
-                <w:szCs w:val="16"/>
-              </w:rPr>
-            </w:pPr>
-          </w:p>
-        </w:tc>
-      </w:tr>
-      <w:tr>
-        <w:trPr>
-          <w:jc w:val="center"/>
-        </w:trPr>
-        <w:tc>
-          <w:tcPr>
-            <w:tcW w:w="6407" w:type="dxa"/>
-            <w:tcBorders>
-              <w:top w:val="single" w:sz="4" w:space="0" w:color="000000"/>
-              <w:left w:val="single" w:sz="4" w:space="0" w:color="000000"/>
-              <w:bottom w:val="single" w:sz="4" w:space="0" w:color="000000"/>
-              <w:right w:val="single" w:sz="4" w:space="0" w:color="000000"/>
-            </w:tcBorders>
-            <w:shd w:val="clear" w:color="auto" w:fill="auto"/>
-          </w:tcPr>
-          <w:p>
-            <w:pPr>
-              <w:rPr>
-                <w:sz w:val="16"/>
-                <w:szCs w:val="16"/>
-              </w:rPr>
-            </w:pPr>
-          </w:p>
-        </w:tc>
-      </w:tr>
-      <w:tr>
-        <w:trPr>
-          <w:jc w:val="center"/>
-        </w:trPr>
-        <w:tc>
-          <w:tcPr>
-            <w:tcW w:w="6407" w:type="dxa"/>
-            <w:tcBorders>
-              <w:top w:val="single" w:sz="4" w:space="0" w:color="000000"/>
-              <w:left w:val="single" w:sz="4" w:space="0" w:color="000000"/>
-              <w:bottom w:val="single" w:sz="4" w:space="0" w:color="000000"/>
-              <w:right w:val="single" w:sz="4" w:space="0" w:color="000000"/>
-            </w:tcBorders>
-            <w:shd w:val="clear" w:color="auto" w:fill="auto"/>
-          </w:tcPr>
-          <w:p>
-            <w:pPr>
-              <w:rPr>
-                <w:sz w:val="16"/>
-                <w:szCs w:val="16"/>
-              </w:rPr>
-            </w:pPr>
-          </w:p>
-        </w:tc>
-      </w:tr>
-      <w:tr>
-        <w:trPr>
-          <w:jc w:val="center"/>
-        </w:trPr>
-        <w:tc>
-          <w:tcPr>
-            <w:tcW w:w="6407" w:type="dxa"/>
-            <w:tcBorders>
-              <w:top w:val="single" w:sz="4" w:space="0" w:color="000000"/>
-              <w:left w:val="single" w:sz="4" w:space="0" w:color="000000"/>
-              <w:bottom w:val="single" w:sz="4" w:space="0" w:color="000000"/>
-              <w:right w:val="single" w:sz="4" w:space="0" w:color="000000"/>
-            </w:tcBorders>
-            <w:shd w:val="clear" w:color="auto" w:fill="auto"/>
-          </w:tcPr>
-          <w:p>
-            <w:pPr>
-              <w:rPr>
-                <w:sz w:val="16"/>
-                <w:szCs w:val="16"/>
-              </w:rPr>
-            </w:pPr>
-          </w:p>
-        </w:tc>
-      </w:tr>
-      <w:tr>
-        <w:trPr>
-          <w:jc w:val="center"/>
-        </w:trPr>
-        <w:tc>
-          <w:tcPr>
-            <w:tcW w:w="6407" w:type="dxa"/>
-            <w:tcBorders>
-              <w:top w:val="single" w:sz="4" w:space="0" w:color="000000"/>
-              <w:left w:val="single" w:sz="4" w:space="0" w:color="000000"/>
-              <w:bottom w:val="single" w:sz="4" w:space="0" w:color="000000"/>
-              <w:right w:val="single" w:sz="4" w:space="0" w:color="000000"/>
-            </w:tcBorders>
-            <w:shd w:val="clear" w:color="auto" w:fill="auto"/>
-          </w:tcPr>
-          <w:p>
-            <w:pPr>
-              <w:rPr>
-                <w:sz w:val="16"/>
-                <w:szCs w:val="16"/>
-              </w:rPr>
-            </w:pPr>
-          </w:p>
-        </w:tc>
-      </w:tr>
-      <w:tr>
-        <w:trPr>
-          <w:jc w:val="center"/>
-        </w:trPr>
-        <w:tc>
-          <w:tcPr>
-            <w:tcW w:w="6407" w:type="dxa"/>
-            <w:tcBorders>
-              <w:top w:val="single" w:sz="4" w:space="0" w:color="000000"/>
-              <w:left w:val="single" w:sz="4" w:space="0" w:color="000000"/>
-              <w:bottom w:val="single" w:sz="4" w:space="0" w:color="000000"/>
-              <w:right w:val="single" w:sz="4" w:space="0" w:color="000000"/>
-            </w:tcBorders>
-            <w:shd w:val="clear" w:color="auto" w:fill="auto"/>
-          </w:tcPr>
-          <w:p>
-            <w:pPr>
-              <w:rPr>
-                <w:sz w:val="16"/>
-                <w:szCs w:val="16"/>
-              </w:rPr>
-            </w:pPr>
-          </w:p>
-        </w:tc>
-      </w:tr>
-      <w:tr>
-        <w:trPr>
-          <w:jc w:val="center"/>
-        </w:trPr>
-        <w:tc>
-          <w:tcPr>
-            <w:tcW w:w="6407" w:type="dxa"/>
-            <w:tcBorders>
-              <w:top w:val="single" w:sz="4" w:space="0" w:color="000000"/>
-              <w:left w:val="single" w:sz="4" w:space="0" w:color="000000"/>
-              <w:bottom w:val="single" w:sz="4" w:space="0" w:color="000000"/>
-              <w:right w:val="single" w:sz="4" w:space="0" w:color="000000"/>
-            </w:tcBorders>
-            <w:shd w:val="clear" w:color="auto" w:fill="auto"/>
-          </w:tcPr>
-          <w:p>
-            <w:pPr>
-              <w:rPr>
-                <w:sz w:val="16"/>
-                <w:szCs w:val="16"/>
-              </w:rPr>
-            </w:pPr>
-          </w:p>
-        </w:tc>
-      </w:tr>
-      <w:tr>
-        <w:trPr>
-          <w:jc w:val="center"/>
-        </w:trPr>
-        <w:tc>
-          <w:tcPr>
-            <w:tcW w:w="6407" w:type="dxa"/>
-            <w:tcBorders>
-              <w:top w:val="single" w:sz="4" w:space="0" w:color="000000"/>
-              <w:left w:val="single" w:sz="4" w:space="0" w:color="000000"/>
-              <w:bottom w:val="single" w:sz="4" w:space="0" w:color="000000"/>
-              <w:right w:val="single" w:sz="4" w:space="0" w:color="000000"/>
-            </w:tcBorders>
-            <w:shd w:val="clear" w:color="auto" w:fill="auto"/>
-          </w:tcPr>
-          <w:p>
-            <w:pPr>
-              <w:rPr>
-                <w:sz w:val="16"/>
-                <w:szCs w:val="16"/>
-              </w:rPr>
-            </w:pPr>
-          </w:p>
-        </w:tc>
-      </w:tr>
-      <w:tr>
-        <w:trPr>
-          <w:jc w:val="center"/>
-        </w:trPr>
-        <w:tc>
-          <w:tcPr>
-            <w:tcW w:w="6407" w:type="dxa"/>
-            <w:tcBorders>
-              <w:top w:val="single" w:sz="4" w:space="0" w:color="000000"/>
-              <w:left w:val="single" w:sz="4" w:space="0" w:color="000000"/>
-              <w:bottom w:val="single" w:sz="4" w:space="0" w:color="000000"/>
-              <w:right w:val="single" w:sz="4" w:space="0" w:color="000000"/>
-            </w:tcBorders>
-            <w:shd w:val="clear" w:color="auto" w:fill="auto"/>
-          </w:tcPr>
-          <w:p>
-            <w:pPr>
-              <w:rPr>
-                <w:sz w:val="16"/>
-                <w:szCs w:val="16"/>
-              </w:rPr>
-            </w:pPr>
-          </w:p>
-        </w:tc>
-      </w:tr>
-      <w:tr>
-        <w:trPr>
-          <w:jc w:val="center"/>
-        </w:trPr>
-        <w:tc>
-          <w:tcPr>
-            <w:tcW w:w="6407" w:type="dxa"/>
-            <w:tcBorders>
-              <w:top w:val="single" w:sz="4" w:space="0" w:color="000000"/>
-              <w:left w:val="single" w:sz="4" w:space="0" w:color="000000"/>
-              <w:bottom w:val="single" w:sz="4" w:space="0" w:color="000000"/>
-              <w:right w:val="single" w:sz="4" w:space="0" w:color="000000"/>
-            </w:tcBorders>
-            <w:shd w:val="clear" w:color="auto" w:fill="auto"/>
-          </w:tcPr>
-          <w:p>
-            <w:pPr>
-              <w:rPr>
-                <w:sz w:val="16"/>
-                <w:szCs w:val="16"/>
-              </w:rPr>
-            </w:pPr>
-          </w:p>
-        </w:tc>
-      </w:tr>
-      <w:tr>
-        <w:trPr>
-          <w:jc w:val="center"/>
-        </w:trPr>
-        <w:tc>
-          <w:tcPr>
-            <w:tcW w:w="6407" w:type="dxa"/>
-            <w:tcBorders>
-              <w:top w:val="single" w:sz="4" w:space="0" w:color="000000"/>
-              <w:left w:val="single" w:sz="4" w:space="0" w:color="000000"/>
-              <w:bottom w:val="single" w:sz="4" w:space="0" w:color="000000"/>
-              <w:right w:val="single" w:sz="4" w:space="0" w:color="000000"/>
-            </w:tcBorders>
-            <w:shd w:val="clear" w:color="auto" w:fill="auto"/>
-          </w:tcPr>
-          <w:p>
-            <w:pPr>
-              <w:rPr>
-                <w:sz w:val="16"/>
-                <w:szCs w:val="16"/>
-              </w:rPr>
-            </w:pPr>
-          </w:p>
-        </w:tc>
-      </w:tr>
-      <w:tr>
-        <w:trPr>
-          <w:jc w:val="center"/>
-        </w:trPr>
-        <w:tc>
-          <w:tcPr>
-            <w:tcW w:w="6407" w:type="dxa"/>
-            <w:tcBorders>
-              <w:top w:val="single" w:sz="4" w:space="0" w:color="000000"/>
-              <w:left w:val="single" w:sz="4" w:space="0" w:color="000000"/>
-              <w:bottom w:val="single" w:sz="4" w:space="0" w:color="000000"/>
-              <w:right w:val="single" w:sz="4" w:space="0" w:color="000000"/>
-            </w:tcBorders>
-            <w:shd w:val="clear" w:color="auto" w:fill="auto"/>
-          </w:tcPr>
-          <w:p>
-            <w:pPr>
-              <w:rPr>
-                <w:sz w:val="16"/>
-                <w:szCs w:val="16"/>
-              </w:rPr>
-            </w:pPr>
-          </w:p>
-        </w:tc>
-      </w:tr>
-      <w:tr>
-        <w:trPr>
-          <w:jc w:val="center"/>
-        </w:trPr>
-        <w:tc>
-          <w:tcPr>
-            <w:tcW w:w="6407" w:type="dxa"/>
-            <w:tcBorders>
-              <w:top w:val="single" w:sz="4" w:space="0" w:color="000000"/>
-              <w:left w:val="single" w:sz="4" w:space="0" w:color="000000"/>
-              <w:bottom w:val="single" w:sz="4" w:space="0" w:color="000000"/>
-              <w:right w:val="single" w:sz="4" w:space="0" w:color="000000"/>
-            </w:tcBorders>
-            <w:shd w:val="clear" w:color="auto" w:fill="auto"/>
-          </w:tcPr>
-          <w:p>
-            <w:pPr>
-              <w:rPr>
-                <w:sz w:val="16"/>
-                <w:szCs w:val="16"/>
-              </w:rPr>
-            </w:pPr>
-          </w:p>
-        </w:tc>
-      </w:tr>
-      <w:tr>
-        <w:trPr>
-          <w:jc w:val="center"/>
-        </w:trPr>
-        <w:tc>
-          <w:tcPr>
-            <w:tcW w:w="6407" w:type="dxa"/>
-            <w:tcBorders>
-              <w:top w:val="single" w:sz="4" w:space="0" w:color="000000"/>
-              <w:left w:val="single" w:sz="4" w:space="0" w:color="000000"/>
-              <w:bottom w:val="single" w:sz="4" w:space="0" w:color="000000"/>
-              <w:right w:val="single" w:sz="4" w:space="0" w:color="000000"/>
-            </w:tcBorders>
-            <w:shd w:val="clear" w:color="auto" w:fill="auto"/>
-          </w:tcPr>
-          <w:p>
-            <w:pPr>
-              <w:rPr>
-                <w:sz w:val="16"/>
-                <w:szCs w:val="16"/>
-              </w:rPr>
-            </w:pPr>
-          </w:p>
-        </w:tc>
-      </w:tr>
-      <w:tr>
-        <w:trPr>
-          <w:jc w:val="center"/>
-        </w:trPr>
-        <w:tc>
-          <w:tcPr>
-            <w:tcW w:w="6407" w:type="dxa"/>
-            <w:tcBorders>
-              <w:top w:val="single" w:sz="4" w:space="0" w:color="000000"/>
-              <w:left w:val="single" w:sz="4" w:space="0" w:color="000000"/>
-              <w:bottom w:val="single" w:sz="4" w:space="0" w:color="000000"/>
-              <w:right w:val="single" w:sz="4" w:space="0" w:color="000000"/>
-            </w:tcBorders>
-            <w:shd w:val="clear" w:color="auto" w:fill="auto"/>
-          </w:tcPr>
-          <w:p>
-            <w:pPr>
-              <w:rPr>
-                <w:sz w:val="16"/>
-                <w:szCs w:val="16"/>
-              </w:rPr>
-            </w:pPr>
-          </w:p>
-        </w:tc>
-      </w:tr>
-      <w:tr>
-        <w:trPr>
-          <w:jc w:val="center"/>
-        </w:trPr>
-        <w:tc>
-          <w:tcPr>
-            <w:tcW w:w="6407" w:type="dxa"/>
-            <w:tcBorders>
-              <w:top w:val="single" w:sz="4" w:space="0" w:color="000000"/>
-              <w:left w:val="single" w:sz="4" w:space="0" w:color="000000"/>
-              <w:bottom w:val="single" w:sz="4" w:space="0" w:color="000000"/>
-              <w:right w:val="single" w:sz="4" w:space="0" w:color="000000"/>
-            </w:tcBorders>
-            <w:shd w:val="clear" w:color="auto" w:fill="auto"/>
-          </w:tcPr>
-          <w:p>
-            <w:pPr>
-              <w:rPr>
-                <w:sz w:val="16"/>
-                <w:szCs w:val="16"/>
-              </w:rPr>
-            </w:pPr>
-          </w:p>
-        </w:tc>
-      </w:tr>
-      <w:tr>
-        <w:trPr>
-          <w:jc w:val="center"/>
-        </w:trPr>
-        <w:tc>
-          <w:tcPr>
-            <w:tcW w:w="6407" w:type="dxa"/>
-            <w:tcBorders>
-              <w:top w:val="single" w:sz="4" w:space="0" w:color="000000"/>
-              <w:left w:val="single" w:sz="4" w:space="0" w:color="000000"/>
-              <w:bottom w:val="single" w:sz="4" w:space="0" w:color="000000"/>
-              <w:right w:val="single" w:sz="4" w:space="0" w:color="000000"/>
-            </w:tcBorders>
-            <w:shd w:val="clear" w:color="auto" w:fill="auto"/>
-          </w:tcPr>
-          <w:p>
-            <w:pPr>
-              <w:rPr>
-                <w:sz w:val="16"/>
-                <w:szCs w:val="16"/>
+                <w:sz w:val="18"/>
+                <w:szCs w:val="18"/>
+              </w:rPr>
+            </w:pPr>
+            <w:r>
+              <w:rPr>
+                <w:sz w:val="18"/>
+                <w:szCs w:val="18"/>
+              </w:rPr>
+              <w:t xml:space="preserve">Під час проходження переддипломної практики, я набула знань про сучасні </w:t>
+            </w:r>
+          </w:p>
+        </w:tc>
+      </w:tr>
+      <w:tr>
+        <w:trPr>
+          <w:jc w:val="center"/>
+        </w:trPr>
+        <w:tc>
+          <w:tcPr>
+            <w:tcW w:w="6407" w:type="dxa"/>
+            <w:tcBorders>
+              <w:top w:val="single" w:sz="4" w:space="0" w:color="000000"/>
+              <w:left w:val="single" w:sz="4" w:space="0" w:color="000000"/>
+              <w:bottom w:val="single" w:sz="4" w:space="0" w:color="000000"/>
+              <w:right w:val="single" w:sz="4" w:space="0" w:color="000000"/>
+            </w:tcBorders>
+            <w:shd w:val="clear" w:color="auto" w:fill="auto"/>
+          </w:tcPr>
+          <w:p>
+            <w:pPr>
+              <w:rPr>
+                <w:sz w:val="18"/>
+                <w:szCs w:val="18"/>
+              </w:rPr>
+            </w:pPr>
+            <w:r>
+              <w:rPr>
+                <w:sz w:val="18"/>
+                <w:szCs w:val="18"/>
+              </w:rPr>
+              <w:t xml:space="preserve">підходи до </w:t>
+            </w:r>
+            <w:r>
+              <w:rPr>
+                <w:sz w:val="18"/>
+                <w:szCs w:val="18"/>
+              </w:rPr>
+              <w:t xml:space="preserve">веб-розробки та використання фреймворку </w:t>
+            </w:r>
+            <w:r>
+              <w:rPr>
+                <w:sz w:val="18"/>
+                <w:szCs w:val="18"/>
+                <w:lang w:val="en-US"/>
+              </w:rPr>
+              <w:t>ReactJS.</w:t>
+            </w:r>
+            <w:r>
+              <w:rPr>
+                <w:sz w:val="18"/>
+                <w:szCs w:val="18"/>
+              </w:rPr>
+              <w:t xml:space="preserve"> </w:t>
+            </w:r>
+            <w:r>
+              <w:rPr>
+                <w:sz w:val="18"/>
+                <w:szCs w:val="18"/>
+              </w:rPr>
+              <w:t xml:space="preserve">Ці знання </w:t>
+            </w:r>
+          </w:p>
+        </w:tc>
+      </w:tr>
+      <w:tr>
+        <w:trPr>
+          <w:jc w:val="center"/>
+        </w:trPr>
+        <w:tc>
+          <w:tcPr>
+            <w:tcW w:w="6407" w:type="dxa"/>
+            <w:tcBorders>
+              <w:top w:val="single" w:sz="4" w:space="0" w:color="000000"/>
+              <w:left w:val="single" w:sz="4" w:space="0" w:color="000000"/>
+              <w:bottom w:val="single" w:sz="4" w:space="0" w:color="000000"/>
+              <w:right w:val="single" w:sz="4" w:space="0" w:color="000000"/>
+            </w:tcBorders>
+            <w:shd w:val="clear" w:color="auto" w:fill="auto"/>
+          </w:tcPr>
+          <w:p>
+            <w:pPr>
+              <w:rPr>
+                <w:sz w:val="18"/>
+                <w:szCs w:val="18"/>
+              </w:rPr>
+            </w:pPr>
+            <w:r>
+              <w:rPr>
+                <w:sz w:val="18"/>
+                <w:szCs w:val="18"/>
+              </w:rPr>
+              <w:t>добре застосувались для розробки клієнтського додатку.</w:t>
+            </w:r>
+          </w:p>
+        </w:tc>
+      </w:tr>
+      <w:tr>
+        <w:trPr>
+          <w:jc w:val="center"/>
+        </w:trPr>
+        <w:tc>
+          <w:tcPr>
+            <w:tcW w:w="6407" w:type="dxa"/>
+            <w:tcBorders>
+              <w:top w:val="single" w:sz="4" w:space="0" w:color="000000"/>
+              <w:left w:val="single" w:sz="4" w:space="0" w:color="000000"/>
+              <w:bottom w:val="single" w:sz="4" w:space="0" w:color="000000"/>
+              <w:right w:val="single" w:sz="4" w:space="0" w:color="000000"/>
+            </w:tcBorders>
+            <w:shd w:val="clear" w:color="auto" w:fill="auto"/>
+          </w:tcPr>
+          <w:p>
+            <w:pPr>
+              <w:rPr>
+                <w:sz w:val="18"/>
+                <w:szCs w:val="18"/>
+                <w:lang w:val="en-US"/>
+              </w:rPr>
+            </w:pPr>
+            <w:r>
+              <w:rPr>
+                <w:sz w:val="18"/>
+                <w:szCs w:val="18"/>
+              </w:rPr>
+              <w:t xml:space="preserve">Окрім цього, я отримала інформацію про підходи розробки для технології </w:t>
+            </w:r>
+            <w:r>
+              <w:rPr>
+                <w:sz w:val="18"/>
+                <w:szCs w:val="18"/>
+                <w:lang w:val="en-US"/>
+              </w:rPr>
+              <w:t>React</w:t>
+            </w:r>
+          </w:p>
+        </w:tc>
+      </w:tr>
+      <w:tr>
+        <w:trPr>
+          <w:jc w:val="center"/>
+        </w:trPr>
+        <w:tc>
+          <w:tcPr>
+            <w:tcW w:w="6407" w:type="dxa"/>
+            <w:tcBorders>
+              <w:top w:val="single" w:sz="4" w:space="0" w:color="000000"/>
+              <w:left w:val="single" w:sz="4" w:space="0" w:color="000000"/>
+              <w:bottom w:val="single" w:sz="4" w:space="0" w:color="000000"/>
+              <w:right w:val="single" w:sz="4" w:space="0" w:color="000000"/>
+            </w:tcBorders>
+            <w:shd w:val="clear" w:color="auto" w:fill="auto"/>
+          </w:tcPr>
+          <w:p>
+            <w:pPr>
+              <w:rPr>
+                <w:sz w:val="18"/>
+                <w:szCs w:val="18"/>
+              </w:rPr>
+            </w:pPr>
+            <w:r>
+              <w:rPr>
+                <w:sz w:val="18"/>
+                <w:szCs w:val="18"/>
+                <w:lang w:val="en-US"/>
+              </w:rPr>
+              <w:t xml:space="preserve">Native, </w:t>
+            </w:r>
+            <w:r>
+              <w:rPr>
+                <w:sz w:val="18"/>
+                <w:szCs w:val="18"/>
+              </w:rPr>
+              <w:t>та архітектуру цієї технології.</w:t>
+            </w:r>
+          </w:p>
+        </w:tc>
+      </w:tr>
+      <w:tr>
+        <w:trPr>
+          <w:jc w:val="center"/>
+        </w:trPr>
+        <w:tc>
+          <w:tcPr>
+            <w:tcW w:w="6407" w:type="dxa"/>
+            <w:tcBorders>
+              <w:top w:val="single" w:sz="4" w:space="0" w:color="000000"/>
+              <w:left w:val="single" w:sz="4" w:space="0" w:color="000000"/>
+              <w:bottom w:val="single" w:sz="4" w:space="0" w:color="000000"/>
+              <w:right w:val="single" w:sz="4" w:space="0" w:color="000000"/>
+            </w:tcBorders>
+            <w:shd w:val="clear" w:color="auto" w:fill="auto"/>
+          </w:tcPr>
+          <w:p>
+            <w:pPr>
+              <w:rPr>
+                <w:sz w:val="18"/>
+                <w:szCs w:val="18"/>
+              </w:rPr>
+            </w:pPr>
+          </w:p>
+        </w:tc>
+      </w:tr>
+      <w:tr>
+        <w:trPr>
+          <w:jc w:val="center"/>
+        </w:trPr>
+        <w:tc>
+          <w:tcPr>
+            <w:tcW w:w="6407" w:type="dxa"/>
+            <w:tcBorders>
+              <w:top w:val="single" w:sz="4" w:space="0" w:color="000000"/>
+              <w:left w:val="single" w:sz="4" w:space="0" w:color="000000"/>
+              <w:bottom w:val="single" w:sz="4" w:space="0" w:color="000000"/>
+              <w:right w:val="single" w:sz="4" w:space="0" w:color="000000"/>
+            </w:tcBorders>
+            <w:shd w:val="clear" w:color="auto" w:fill="auto"/>
+          </w:tcPr>
+          <w:p>
+            <w:pPr>
+              <w:rPr>
+                <w:sz w:val="18"/>
+                <w:szCs w:val="18"/>
+              </w:rPr>
+            </w:pPr>
+          </w:p>
+        </w:tc>
+      </w:tr>
+      <w:tr>
+        <w:trPr>
+          <w:jc w:val="center"/>
+        </w:trPr>
+        <w:tc>
+          <w:tcPr>
+            <w:tcW w:w="6407" w:type="dxa"/>
+            <w:tcBorders>
+              <w:top w:val="single" w:sz="4" w:space="0" w:color="000000"/>
+              <w:left w:val="single" w:sz="4" w:space="0" w:color="000000"/>
+              <w:bottom w:val="single" w:sz="4" w:space="0" w:color="000000"/>
+              <w:right w:val="single" w:sz="4" w:space="0" w:color="000000"/>
+            </w:tcBorders>
+            <w:shd w:val="clear" w:color="auto" w:fill="auto"/>
+          </w:tcPr>
+          <w:p>
+            <w:pPr>
+              <w:rPr>
+                <w:sz w:val="18"/>
+                <w:szCs w:val="18"/>
+              </w:rPr>
+            </w:pPr>
+          </w:p>
+        </w:tc>
+      </w:tr>
+      <w:tr>
+        <w:trPr>
+          <w:jc w:val="center"/>
+        </w:trPr>
+        <w:tc>
+          <w:tcPr>
+            <w:tcW w:w="6407" w:type="dxa"/>
+            <w:tcBorders>
+              <w:top w:val="single" w:sz="4" w:space="0" w:color="000000"/>
+              <w:left w:val="single" w:sz="4" w:space="0" w:color="000000"/>
+              <w:bottom w:val="single" w:sz="4" w:space="0" w:color="000000"/>
+              <w:right w:val="single" w:sz="4" w:space="0" w:color="000000"/>
+            </w:tcBorders>
+            <w:shd w:val="clear" w:color="auto" w:fill="auto"/>
+          </w:tcPr>
+          <w:p>
+            <w:pPr>
+              <w:rPr>
+                <w:sz w:val="18"/>
+                <w:szCs w:val="18"/>
+              </w:rPr>
+            </w:pPr>
+          </w:p>
+        </w:tc>
+      </w:tr>
+      <w:tr>
+        <w:trPr>
+          <w:jc w:val="center"/>
+        </w:trPr>
+        <w:tc>
+          <w:tcPr>
+            <w:tcW w:w="6407" w:type="dxa"/>
+            <w:tcBorders>
+              <w:top w:val="single" w:sz="4" w:space="0" w:color="000000"/>
+              <w:left w:val="single" w:sz="4" w:space="0" w:color="000000"/>
+              <w:bottom w:val="single" w:sz="4" w:space="0" w:color="000000"/>
+              <w:right w:val="single" w:sz="4" w:space="0" w:color="000000"/>
+            </w:tcBorders>
+            <w:shd w:val="clear" w:color="auto" w:fill="auto"/>
+          </w:tcPr>
+          <w:p>
+            <w:pPr>
+              <w:rPr>
+                <w:sz w:val="18"/>
+                <w:szCs w:val="18"/>
+              </w:rPr>
+            </w:pPr>
+          </w:p>
+        </w:tc>
+      </w:tr>
+      <w:tr>
+        <w:trPr>
+          <w:jc w:val="center"/>
+        </w:trPr>
+        <w:tc>
+          <w:tcPr>
+            <w:tcW w:w="6407" w:type="dxa"/>
+            <w:tcBorders>
+              <w:top w:val="single" w:sz="4" w:space="0" w:color="000000"/>
+              <w:left w:val="single" w:sz="4" w:space="0" w:color="000000"/>
+              <w:bottom w:val="single" w:sz="4" w:space="0" w:color="000000"/>
+              <w:right w:val="single" w:sz="4" w:space="0" w:color="000000"/>
+            </w:tcBorders>
+            <w:shd w:val="clear" w:color="auto" w:fill="auto"/>
+          </w:tcPr>
+          <w:p>
+            <w:pPr>
+              <w:rPr>
+                <w:sz w:val="18"/>
+                <w:szCs w:val="18"/>
+              </w:rPr>
+            </w:pPr>
+          </w:p>
+        </w:tc>
+      </w:tr>
+      <w:tr>
+        <w:trPr>
+          <w:jc w:val="center"/>
+        </w:trPr>
+        <w:tc>
+          <w:tcPr>
+            <w:tcW w:w="6407" w:type="dxa"/>
+            <w:tcBorders>
+              <w:top w:val="single" w:sz="4" w:space="0" w:color="000000"/>
+              <w:left w:val="single" w:sz="4" w:space="0" w:color="000000"/>
+              <w:bottom w:val="single" w:sz="4" w:space="0" w:color="000000"/>
+              <w:right w:val="single" w:sz="4" w:space="0" w:color="000000"/>
+            </w:tcBorders>
+            <w:shd w:val="clear" w:color="auto" w:fill="auto"/>
+          </w:tcPr>
+          <w:p>
+            <w:pPr>
+              <w:rPr>
+                <w:sz w:val="18"/>
+                <w:szCs w:val="18"/>
+              </w:rPr>
+            </w:pPr>
+          </w:p>
+        </w:tc>
+      </w:tr>
+      <w:tr>
+        <w:trPr>
+          <w:jc w:val="center"/>
+        </w:trPr>
+        <w:tc>
+          <w:tcPr>
+            <w:tcW w:w="6407" w:type="dxa"/>
+            <w:tcBorders>
+              <w:top w:val="single" w:sz="4" w:space="0" w:color="000000"/>
+              <w:left w:val="single" w:sz="4" w:space="0" w:color="000000"/>
+              <w:bottom w:val="single" w:sz="4" w:space="0" w:color="000000"/>
+              <w:right w:val="single" w:sz="4" w:space="0" w:color="000000"/>
+            </w:tcBorders>
+            <w:shd w:val="clear" w:color="auto" w:fill="auto"/>
+          </w:tcPr>
+          <w:p>
+            <w:pPr>
+              <w:rPr>
+                <w:sz w:val="18"/>
+                <w:szCs w:val="18"/>
+              </w:rPr>
+            </w:pPr>
+          </w:p>
+        </w:tc>
+      </w:tr>
+      <w:tr>
+        <w:trPr>
+          <w:jc w:val="center"/>
+        </w:trPr>
+        <w:tc>
+          <w:tcPr>
+            <w:tcW w:w="6407" w:type="dxa"/>
+            <w:tcBorders>
+              <w:top w:val="single" w:sz="4" w:space="0" w:color="000000"/>
+              <w:left w:val="single" w:sz="4" w:space="0" w:color="000000"/>
+              <w:bottom w:val="single" w:sz="4" w:space="0" w:color="000000"/>
+              <w:right w:val="single" w:sz="4" w:space="0" w:color="000000"/>
+            </w:tcBorders>
+            <w:shd w:val="clear" w:color="auto" w:fill="auto"/>
+          </w:tcPr>
+          <w:p>
+            <w:pPr>
+              <w:rPr>
+                <w:sz w:val="18"/>
+                <w:szCs w:val="18"/>
+              </w:rPr>
+            </w:pPr>
+          </w:p>
+        </w:tc>
+      </w:tr>
+      <w:tr>
+        <w:trPr>
+          <w:jc w:val="center"/>
+        </w:trPr>
+        <w:tc>
+          <w:tcPr>
+            <w:tcW w:w="6407" w:type="dxa"/>
+            <w:tcBorders>
+              <w:top w:val="single" w:sz="4" w:space="0" w:color="000000"/>
+              <w:left w:val="single" w:sz="4" w:space="0" w:color="000000"/>
+              <w:bottom w:val="single" w:sz="4" w:space="0" w:color="000000"/>
+              <w:right w:val="single" w:sz="4" w:space="0" w:color="000000"/>
+            </w:tcBorders>
+            <w:shd w:val="clear" w:color="auto" w:fill="auto"/>
+          </w:tcPr>
+          <w:p>
+            <w:pPr>
+              <w:rPr>
+                <w:sz w:val="18"/>
+                <w:szCs w:val="18"/>
+              </w:rPr>
+            </w:pPr>
+          </w:p>
+        </w:tc>
+      </w:tr>
+      <w:tr>
+        <w:trPr>
+          <w:jc w:val="center"/>
+        </w:trPr>
+        <w:tc>
+          <w:tcPr>
+            <w:tcW w:w="6407" w:type="dxa"/>
+            <w:tcBorders>
+              <w:top w:val="single" w:sz="4" w:space="0" w:color="000000"/>
+              <w:left w:val="single" w:sz="4" w:space="0" w:color="000000"/>
+              <w:bottom w:val="single" w:sz="4" w:space="0" w:color="000000"/>
+              <w:right w:val="single" w:sz="4" w:space="0" w:color="000000"/>
+            </w:tcBorders>
+            <w:shd w:val="clear" w:color="auto" w:fill="auto"/>
+          </w:tcPr>
+          <w:p>
+            <w:pPr>
+              <w:rPr>
+                <w:sz w:val="18"/>
+                <w:szCs w:val="18"/>
+              </w:rPr>
+            </w:pPr>
+          </w:p>
+        </w:tc>
+      </w:tr>
+      <w:tr>
+        <w:trPr>
+          <w:jc w:val="center"/>
+        </w:trPr>
+        <w:tc>
+          <w:tcPr>
+            <w:tcW w:w="6407" w:type="dxa"/>
+            <w:tcBorders>
+              <w:top w:val="single" w:sz="4" w:space="0" w:color="000000"/>
+              <w:left w:val="single" w:sz="4" w:space="0" w:color="000000"/>
+              <w:bottom w:val="single" w:sz="4" w:space="0" w:color="000000"/>
+              <w:right w:val="single" w:sz="4" w:space="0" w:color="000000"/>
+            </w:tcBorders>
+            <w:shd w:val="clear" w:color="auto" w:fill="auto"/>
+          </w:tcPr>
+          <w:p>
+            <w:pPr>
+              <w:rPr>
+                <w:sz w:val="18"/>
+                <w:szCs w:val="18"/>
+              </w:rPr>
+            </w:pPr>
+          </w:p>
+        </w:tc>
+      </w:tr>
+      <w:tr>
+        <w:trPr>
+          <w:jc w:val="center"/>
+        </w:trPr>
+        <w:tc>
+          <w:tcPr>
+            <w:tcW w:w="6407" w:type="dxa"/>
+            <w:tcBorders>
+              <w:top w:val="single" w:sz="4" w:space="0" w:color="000000"/>
+              <w:left w:val="single" w:sz="4" w:space="0" w:color="000000"/>
+              <w:bottom w:val="single" w:sz="4" w:space="0" w:color="000000"/>
+              <w:right w:val="single" w:sz="4" w:space="0" w:color="000000"/>
+            </w:tcBorders>
+            <w:shd w:val="clear" w:color="auto" w:fill="auto"/>
+          </w:tcPr>
+          <w:p>
+            <w:pPr>
+              <w:rPr>
+                <w:sz w:val="18"/>
+                <w:szCs w:val="18"/>
+              </w:rPr>
+            </w:pPr>
+          </w:p>
+        </w:tc>
+      </w:tr>
+      <w:tr>
+        <w:trPr>
+          <w:jc w:val="center"/>
+        </w:trPr>
+        <w:tc>
+          <w:tcPr>
+            <w:tcW w:w="6407" w:type="dxa"/>
+            <w:tcBorders>
+              <w:top w:val="single" w:sz="4" w:space="0" w:color="000000"/>
+              <w:left w:val="single" w:sz="4" w:space="0" w:color="000000"/>
+              <w:bottom w:val="single" w:sz="4" w:space="0" w:color="000000"/>
+              <w:right w:val="single" w:sz="4" w:space="0" w:color="000000"/>
+            </w:tcBorders>
+            <w:shd w:val="clear" w:color="auto" w:fill="auto"/>
+          </w:tcPr>
+          <w:p>
+            <w:pPr>
+              <w:rPr>
+                <w:sz w:val="18"/>
+                <w:szCs w:val="18"/>
+              </w:rPr>
+            </w:pPr>
+          </w:p>
+        </w:tc>
+      </w:tr>
+      <w:tr>
+        <w:trPr>
+          <w:jc w:val="center"/>
+        </w:trPr>
+        <w:tc>
+          <w:tcPr>
+            <w:tcW w:w="6407" w:type="dxa"/>
+            <w:tcBorders>
+              <w:top w:val="single" w:sz="4" w:space="0" w:color="000000"/>
+              <w:left w:val="single" w:sz="4" w:space="0" w:color="000000"/>
+              <w:bottom w:val="single" w:sz="4" w:space="0" w:color="000000"/>
+              <w:right w:val="single" w:sz="4" w:space="0" w:color="000000"/>
+            </w:tcBorders>
+            <w:shd w:val="clear" w:color="auto" w:fill="auto"/>
+          </w:tcPr>
+          <w:p>
+            <w:pPr>
+              <w:rPr>
+                <w:sz w:val="18"/>
+                <w:szCs w:val="18"/>
+              </w:rPr>
+            </w:pPr>
+          </w:p>
+        </w:tc>
+      </w:tr>
+      <w:tr>
+        <w:trPr>
+          <w:jc w:val="center"/>
+        </w:trPr>
+        <w:tc>
+          <w:tcPr>
+            <w:tcW w:w="6407" w:type="dxa"/>
+            <w:tcBorders>
+              <w:top w:val="single" w:sz="4" w:space="0" w:color="000000"/>
+              <w:left w:val="single" w:sz="4" w:space="0" w:color="000000"/>
+              <w:bottom w:val="single" w:sz="4" w:space="0" w:color="000000"/>
+              <w:right w:val="single" w:sz="4" w:space="0" w:color="000000"/>
+            </w:tcBorders>
+            <w:shd w:val="clear" w:color="auto" w:fill="auto"/>
+          </w:tcPr>
+          <w:p>
+            <w:pPr>
+              <w:rPr>
+                <w:sz w:val="18"/>
+                <w:szCs w:val="18"/>
               </w:rPr>
             </w:pPr>
           </w:p>
@@ -9730,81 +9886,135 @@
                 <w:szCs w:val="20"/>
               </w:rPr>
             </w:pPr>
-          </w:p>
-        </w:tc>
-      </w:tr>
-      <w:tr>
-        <w:trPr>
-          <w:jc w:val="center"/>
-        </w:trPr>
-        <w:tc>
-          <w:tcPr>
-            <w:tcW w:w="6407" w:type="dxa"/>
-            <w:tcBorders>
-              <w:top w:val="single" w:sz="4" w:space="0" w:color="000000"/>
-              <w:left w:val="single" w:sz="4" w:space="0" w:color="000000"/>
-              <w:bottom w:val="single" w:sz="4" w:space="0" w:color="000000"/>
-              <w:right w:val="single" w:sz="4" w:space="0" w:color="000000"/>
-            </w:tcBorders>
-            <w:shd w:val="clear" w:color="auto" w:fill="auto"/>
-          </w:tcPr>
-          <w:p>
-            <w:pPr>
-              <w:rPr>
-                <w:sz w:val="20"/>
-                <w:szCs w:val="20"/>
-              </w:rPr>
-            </w:pPr>
-          </w:p>
-        </w:tc>
-      </w:tr>
-      <w:tr>
-        <w:trPr>
-          <w:jc w:val="center"/>
-        </w:trPr>
-        <w:tc>
-          <w:tcPr>
-            <w:tcW w:w="6407" w:type="dxa"/>
-            <w:tcBorders>
-              <w:top w:val="single" w:sz="4" w:space="0" w:color="000000"/>
-              <w:left w:val="single" w:sz="4" w:space="0" w:color="000000"/>
-              <w:bottom w:val="single" w:sz="4" w:space="0" w:color="000000"/>
-              <w:right w:val="single" w:sz="4" w:space="0" w:color="000000"/>
-            </w:tcBorders>
-            <w:shd w:val="clear" w:color="auto" w:fill="auto"/>
-          </w:tcPr>
-          <w:p>
-            <w:pPr>
-              <w:rPr>
-                <w:sz w:val="20"/>
-                <w:szCs w:val="20"/>
-              </w:rPr>
-            </w:pPr>
-          </w:p>
-        </w:tc>
-      </w:tr>
-      <w:tr>
-        <w:trPr>
-          <w:jc w:val="center"/>
-        </w:trPr>
-        <w:tc>
-          <w:tcPr>
-            <w:tcW w:w="6407" w:type="dxa"/>
-            <w:tcBorders>
-              <w:top w:val="single" w:sz="4" w:space="0" w:color="000000"/>
-              <w:left w:val="single" w:sz="4" w:space="0" w:color="000000"/>
-              <w:bottom w:val="single" w:sz="4" w:space="0" w:color="000000"/>
-              <w:right w:val="single" w:sz="4" w:space="0" w:color="000000"/>
-            </w:tcBorders>
-            <w:shd w:val="clear" w:color="auto" w:fill="auto"/>
-          </w:tcPr>
-          <w:p>
-            <w:pPr>
-              <w:rPr>
-                <w:sz w:val="20"/>
-                <w:szCs w:val="20"/>
-              </w:rPr>
-            </w:pPr>
+            <w:r>
+              <w:rPr>
+                <w:sz w:val="20"/>
+                <w:szCs w:val="20"/>
+              </w:rPr>
+              <w:t xml:space="preserve">Під час проходження переддипломної практики, студентка показала </w:t>
+            </w:r>
+          </w:p>
+        </w:tc>
+      </w:tr>
+      <w:tr>
+        <w:trPr>
+          <w:jc w:val="center"/>
+        </w:trPr>
+        <w:tc>
+          <w:tcPr>
+            <w:tcW w:w="6407" w:type="dxa"/>
+            <w:tcBorders>
+              <w:top w:val="single" w:sz="4" w:space="0" w:color="000000"/>
+              <w:left w:val="single" w:sz="4" w:space="0" w:color="000000"/>
+              <w:bottom w:val="single" w:sz="4" w:space="0" w:color="000000"/>
+              <w:right w:val="single" w:sz="4" w:space="0" w:color="000000"/>
+            </w:tcBorders>
+            <w:shd w:val="clear" w:color="auto" w:fill="auto"/>
+          </w:tcPr>
+          <w:p>
+            <w:pPr>
+              <w:rPr>
+                <w:sz w:val="20"/>
+                <w:szCs w:val="20"/>
+              </w:rPr>
+            </w:pPr>
+            <w:r>
+              <w:rPr>
+                <w:sz w:val="20"/>
+                <w:szCs w:val="20"/>
+              </w:rPr>
+              <w:t>себе</w:t>
+            </w:r>
+            <w:r>
+              <w:rPr>
+                <w:sz w:val="20"/>
+                <w:szCs w:val="20"/>
+              </w:rPr>
+              <w:t xml:space="preserve"> як добре підготовлена, швидко засвоювала нову інформацію та </w:t>
+            </w:r>
+          </w:p>
+        </w:tc>
+      </w:tr>
+      <w:tr>
+        <w:trPr>
+          <w:jc w:val="center"/>
+        </w:trPr>
+        <w:tc>
+          <w:tcPr>
+            <w:tcW w:w="6407" w:type="dxa"/>
+            <w:tcBorders>
+              <w:top w:val="single" w:sz="4" w:space="0" w:color="000000"/>
+              <w:left w:val="single" w:sz="4" w:space="0" w:color="000000"/>
+              <w:bottom w:val="single" w:sz="4" w:space="0" w:color="000000"/>
+              <w:right w:val="single" w:sz="4" w:space="0" w:color="000000"/>
+            </w:tcBorders>
+            <w:shd w:val="clear" w:color="auto" w:fill="auto"/>
+          </w:tcPr>
+          <w:p>
+            <w:pPr>
+              <w:rPr>
+                <w:sz w:val="20"/>
+                <w:szCs w:val="20"/>
+              </w:rPr>
+            </w:pPr>
+            <w:r>
+              <w:rPr>
+                <w:sz w:val="20"/>
+                <w:szCs w:val="20"/>
+              </w:rPr>
+              <w:t xml:space="preserve">здобула значні знання про розробку додатків на технології </w:t>
+            </w:r>
+            <w:r>
+              <w:rPr>
+                <w:sz w:val="20"/>
+                <w:szCs w:val="20"/>
+                <w:lang w:val="en-US"/>
+              </w:rPr>
+              <w:t xml:space="preserve">React Native </w:t>
+            </w:r>
+          </w:p>
+        </w:tc>
+      </w:tr>
+      <w:tr>
+        <w:trPr>
+          <w:jc w:val="center"/>
+        </w:trPr>
+        <w:tc>
+          <w:tcPr>
+            <w:tcW w:w="6407" w:type="dxa"/>
+            <w:tcBorders>
+              <w:top w:val="single" w:sz="4" w:space="0" w:color="000000"/>
+              <w:left w:val="single" w:sz="4" w:space="0" w:color="000000"/>
+              <w:bottom w:val="single" w:sz="4" w:space="0" w:color="000000"/>
+              <w:right w:val="single" w:sz="4" w:space="0" w:color="000000"/>
+            </w:tcBorders>
+            <w:shd w:val="clear" w:color="auto" w:fill="auto"/>
+          </w:tcPr>
+          <w:p>
+            <w:pPr>
+              <w:rPr>
+                <w:sz w:val="20"/>
+                <w:szCs w:val="20"/>
+                <w:lang w:val="en-US"/>
+              </w:rPr>
+            </w:pPr>
+            <w:r>
+              <w:rPr>
+                <w:sz w:val="20"/>
+                <w:szCs w:val="20"/>
+              </w:rPr>
+              <w:t xml:space="preserve">та серверних додатків мовою </w:t>
+            </w:r>
+            <w:r>
+              <w:rPr>
+                <w:sz w:val="20"/>
+                <w:szCs w:val="20"/>
+                <w:lang w:val="en-US"/>
+              </w:rPr>
+              <w:t>Python.</w:t>
+            </w:r>
+            <w:bookmarkStart w:id="2" w:name="_GoBack"/>
+            <w:bookmarkEnd w:id="2"/>
           </w:p>
         </w:tc>
       </w:tr>
@@ -10435,14 +10645,7 @@
           <w:sz w:val="20"/>
           <w:szCs w:val="20"/>
         </w:rPr>
-        <w:t>кількість балів _________________________________________</w:t>
-      </w:r>
-      <w:r>
-        <w:rPr>
-          <w:sz w:val="20"/>
-          <w:szCs w:val="20"/>
-        </w:rPr>
-        <w:t>______</w:t>
+        <w:t>кількість балів _______________________________________________</w:t>
       </w:r>
     </w:p>
     <w:p>
@@ -10555,7 +10758,7 @@
 </file>
 
 <file path=word/endnotes.xml><?xml version="1.0" encoding="utf-8"?>
-<w:endnotes xmlns:wpc="http://schemas.microsoft.com/office/word/2010/wordprocessingCanvas" xmlns:cx="http://schemas.microsoft.com/office/drawing/2014/chartex" xmlns:mc="http://schemas.openxmlformats.org/markup-compatibility/2006" xmlns:o="urn:schemas-microsoft-com:office:office" xmlns:r="http://schemas.openxmlformats.org/officeDocument/2006/relationships" xmlns:m="http://schemas.openxmlformats.org/officeDocument/2006/math" xmlns:v="urn:schemas-microsoft-com:vml" xmlns:wp14="http://schemas.microsoft.com/office/word/2010/wordprocessingDrawing" xmlns:wp="http://schemas.openxmlformats.org/drawingml/2006/wordprocessingDrawing" xmlns:w10="urn:schemas-microsoft-com:office:word" xmlns:w="http://schemas.openxmlformats.org/wordprocessingml/2006/main" xmlns:w14="http://schemas.microsoft.com/office/word/2010/wordml" xmlns:w15="http://schemas.microsoft.com/office/word/2012/wordml" xmlns:w16se="http://schemas.microsoft.com/office/word/2015/wordml/symex" xmlns:wpg="http://schemas.microsoft.com/office/word/2010/wordprocessingGroup" xmlns:wpi="http://schemas.microsoft.com/office/word/2010/wordprocessingInk" xmlns:wne="http://schemas.microsoft.com/office/word/2006/wordml" xmlns:wps="http://schemas.microsoft.com/office/word/2010/wordprocessingShape" mc:Ignorable="w14 w15 w16se wp14">
+<w:endnotes xmlns:wpc="http://schemas.microsoft.com/office/word/2010/wordprocessingCanvas" xmlns:cx="http://schemas.microsoft.com/office/drawing/2014/chartex" xmlns:cx1="http://schemas.microsoft.com/office/drawing/2015/9/8/chartex" xmlns:mc="http://schemas.openxmlformats.org/markup-compatibility/2006" xmlns:o="urn:schemas-microsoft-com:office:office" xmlns:r="http://schemas.openxmlformats.org/officeDocument/2006/relationships" xmlns:m="http://schemas.openxmlformats.org/officeDocument/2006/math" xmlns:v="urn:schemas-microsoft-com:vml" xmlns:wp14="http://schemas.microsoft.com/office/word/2010/wordprocessingDrawing" xmlns:wp="http://schemas.openxmlformats.org/drawingml/2006/wordprocessingDrawing" xmlns:w10="urn:schemas-microsoft-com:office:word" xmlns:w="http://schemas.openxmlformats.org/wordprocessingml/2006/main" xmlns:w14="http://schemas.microsoft.com/office/word/2010/wordml" xmlns:w15="http://schemas.microsoft.com/office/word/2012/wordml" xmlns:w16se="http://schemas.microsoft.com/office/word/2015/wordml/symex" xmlns:wpg="http://schemas.microsoft.com/office/word/2010/wordprocessingGroup" xmlns:wpi="http://schemas.microsoft.com/office/word/2010/wordprocessingInk" xmlns:wne="http://schemas.microsoft.com/office/word/2006/wordml" xmlns:wps="http://schemas.microsoft.com/office/word/2010/wordprocessingShape" mc:Ignorable="w14 w15 w16se wp14">
   <w:endnote w:type="separator" w:id="-1">
     <w:p>
       <w:r>
@@ -10574,7 +10777,7 @@
 </file>
 
 <file path=word/footnotes.xml><?xml version="1.0" encoding="utf-8"?>
-<w:footnotes xmlns:wpc="http://schemas.microsoft.com/office/word/2010/wordprocessingCanvas" xmlns:cx="http://schemas.microsoft.com/office/drawing/2014/chartex" xmlns:mc="http://schemas.openxmlformats.org/markup-compatibility/2006" xmlns:o="urn:schemas-microsoft-com:office:office" xmlns:r="http://schemas.openxmlformats.org/officeDocument/2006/relationships" xmlns:m="http://schemas.openxmlformats.org/officeDocument/2006/math" xmlns:v="urn:schemas-microsoft-com:vml" xmlns:wp14="http://schemas.microsoft.com/office/word/2010/wordprocessingDrawing" xmlns:wp="http://schemas.openxmlformats.org/drawingml/2006/wordprocessingDrawing" xmlns:w10="urn:schemas-microsoft-com:office:word" xmlns:w="http://schemas.openxmlformats.org/wordprocessingml/2006/main" xmlns:w14="http://schemas.microsoft.com/office/word/2010/wordml" xmlns:w15="http://schemas.microsoft.com/office/word/2012/wordml" xmlns:w16se="http://schemas.microsoft.com/office/word/2015/wordml/symex" xmlns:wpg="http://schemas.microsoft.com/office/word/2010/wordprocessingGroup" xmlns:wpi="http://schemas.microsoft.com/office/word/2010/wordprocessingInk" xmlns:wne="http://schemas.microsoft.com/office/word/2006/wordml" xmlns:wps="http://schemas.microsoft.com/office/word/2010/wordprocessingShape" mc:Ignorable="w14 w15 w16se wp14">
+<w:footnotes xmlns:wpc="http://schemas.microsoft.com/office/word/2010/wordprocessingCanvas" xmlns:cx="http://schemas.microsoft.com/office/drawing/2014/chartex" xmlns:cx1="http://schemas.microsoft.com/office/drawing/2015/9/8/chartex" xmlns:mc="http://schemas.openxmlformats.org/markup-compatibility/2006" xmlns:o="urn:schemas-microsoft-com:office:office" xmlns:r="http://schemas.openxmlformats.org/officeDocument/2006/relationships" xmlns:m="http://schemas.openxmlformats.org/officeDocument/2006/math" xmlns:v="urn:schemas-microsoft-com:vml" xmlns:wp14="http://schemas.microsoft.com/office/word/2010/wordprocessingDrawing" xmlns:wp="http://schemas.openxmlformats.org/drawingml/2006/wordprocessingDrawing" xmlns:w10="urn:schemas-microsoft-com:office:word" xmlns:w="http://schemas.openxmlformats.org/wordprocessingml/2006/main" xmlns:w14="http://schemas.microsoft.com/office/word/2010/wordml" xmlns:w15="http://schemas.microsoft.com/office/word/2012/wordml" xmlns:w16se="http://schemas.microsoft.com/office/word/2015/wordml/symex" xmlns:wpg="http://schemas.microsoft.com/office/word/2010/wordprocessingGroup" xmlns:wpi="http://schemas.microsoft.com/office/word/2010/wordprocessingInk" xmlns:wne="http://schemas.microsoft.com/office/word/2006/wordml" xmlns:wps="http://schemas.microsoft.com/office/word/2010/wordprocessingShape" mc:Ignorable="w14 w15 w16se wp14">
   <w:footnote w:type="separator" w:id="-1">
     <w:p>
       <w:r>
@@ -10593,7 +10796,7 @@
 </file>
 
 <file path=word/header1.xml><?xml version="1.0" encoding="utf-8"?>
-<w:hdr xmlns:wpc="http://schemas.microsoft.com/office/word/2010/wordprocessingCanvas" xmlns:cx="http://schemas.microsoft.com/office/drawing/2014/chartex" xmlns:mc="http://schemas.openxmlformats.org/markup-compatibility/2006" xmlns:o="urn:schemas-microsoft-com:office:office" xmlns:r="http://schemas.openxmlformats.org/officeDocument/2006/relationships" xmlns:m="http://schemas.openxmlformats.org/officeDocument/2006/math" xmlns:v="urn:schemas-microsoft-com:vml" xmlns:wp14="http://schemas.microsoft.com/office/word/2010/wordprocessingDrawing" xmlns:wp="http://schemas.openxmlformats.org/drawingml/2006/wordprocessingDrawing" xmlns:w10="urn:schemas-microsoft-com:office:word" xmlns:w="http://schemas.openxmlformats.org/wordprocessingml/2006/main" xmlns:w14="http://schemas.microsoft.com/office/word/2010/wordml" xmlns:w15="http://schemas.microsoft.com/office/word/2012/wordml" xmlns:w16se="http://schemas.microsoft.com/office/word/2015/wordml/symex" xmlns:wpg="http://schemas.microsoft.com/office/word/2010/wordprocessingGroup" xmlns:wpi="http://schemas.microsoft.com/office/word/2010/wordprocessingInk" xmlns:wne="http://schemas.microsoft.com/office/word/2006/wordml" xmlns:wps="http://schemas.microsoft.com/office/word/2010/wordprocessingShape" mc:Ignorable="w14 w15 w16se wp14">
+<w:hdr xmlns:wpc="http://schemas.microsoft.com/office/word/2010/wordprocessingCanvas" xmlns:cx="http://schemas.microsoft.com/office/drawing/2014/chartex" xmlns:cx1="http://schemas.microsoft.com/office/drawing/2015/9/8/chartex" xmlns:mc="http://schemas.openxmlformats.org/markup-compatibility/2006" xmlns:o="urn:schemas-microsoft-com:office:office" xmlns:r="http://schemas.openxmlformats.org/officeDocument/2006/relationships" xmlns:m="http://schemas.openxmlformats.org/officeDocument/2006/math" xmlns:v="urn:schemas-microsoft-com:vml" xmlns:wp14="http://schemas.microsoft.com/office/word/2010/wordprocessingDrawing" xmlns:wp="http://schemas.openxmlformats.org/drawingml/2006/wordprocessingDrawing" xmlns:w10="urn:schemas-microsoft-com:office:word" xmlns:w="http://schemas.openxmlformats.org/wordprocessingml/2006/main" xmlns:w14="http://schemas.microsoft.com/office/word/2010/wordml" xmlns:w15="http://schemas.microsoft.com/office/word/2012/wordml" xmlns:w16se="http://schemas.microsoft.com/office/word/2015/wordml/symex" xmlns:wpg="http://schemas.microsoft.com/office/word/2010/wordprocessingGroup" xmlns:wpi="http://schemas.microsoft.com/office/word/2010/wordprocessingInk" xmlns:wne="http://schemas.microsoft.com/office/word/2006/wordml" xmlns:wps="http://schemas.microsoft.com/office/word/2010/wordprocessingShape" mc:Ignorable="w14 w15 w16se wp14">
   <w:p>
     <w:pPr>
       <w:pBdr>
@@ -11151,6 +11354,7 @@
   <w:style w:type="character" w:default="1" w:styleId="DefaultParagraphFont">
     <w:name w:val="Default Paragraph Font"/>
     <w:uiPriority w:val="1"/>
+    <w:semiHidden/>
     <w:unhideWhenUsed/>
   </w:style>
   <w:style w:type="table" w:default="1" w:styleId="TableNormal">

</xml_diff>